<commit_message>
looked into why nlkst ndvi were sus
</commit_message>
<xml_diff>
--- a/mid-sem project.docx
+++ b/mid-sem project.docx
@@ -1146,252 +1146,83 @@
     <w:p/>
     <w:p>
       <w:r>
-        <w:t>Remote sensing and machine learning using air pollution data has become quite widespread. Many studies have been done using machine learning models to predict future levels of pollutants using different methods</w:t>
-      </w:r>
-      <w:r>
-        <w:t xml:space="preserve">. These include classical methods such as Kth Nearest </w:t>
-      </w:r>
-      <w:r>
-        <w:t>Neighbours (</w:t>
-      </w:r>
-      <w:r>
-        <w:t>KNN) and Support Vector Regression</w:t>
-      </w:r>
-      <w:proofErr w:type="gramStart"/>
-      <w:r>
-        <w:rPr>
-          <w:vertAlign w:val="superscript"/>
-        </w:rPr>
-        <w:t>1</w:t>
-      </w:r>
-      <w:r>
-        <w:rPr>
-          <w:vertAlign w:val="superscript"/>
-        </w:rPr>
-        <w:t xml:space="preserve"> </w:t>
-      </w:r>
-      <w:r>
-        <w:t>,</w:t>
-      </w:r>
-      <w:proofErr w:type="gramEnd"/>
-      <w:r>
-        <w:t xml:space="preserve"> as well as deep learning methods such as Artificial Neural Networks</w:t>
-      </w:r>
-      <w:r>
-        <w:rPr>
-          <w:vertAlign w:val="superscript"/>
-        </w:rPr>
-        <w:t>2</w:t>
-      </w:r>
-      <w:r>
-        <w:rPr>
-          <w:vertAlign w:val="superscript"/>
-        </w:rPr>
-        <w:t xml:space="preserve">  </w:t>
-      </w:r>
-      <w:r>
-        <w:t>.</w:t>
-      </w:r>
-      <w:r>
-        <w:t xml:space="preserve"> More recently models such as </w:t>
-      </w:r>
-      <w:r>
-        <w:t>LSTMs</w:t>
-      </w:r>
-      <w:r>
-        <w:rPr>
-          <w:vertAlign w:val="superscript"/>
-        </w:rPr>
-        <w:t>3</w:t>
-      </w:r>
-      <w:r>
-        <w:t xml:space="preserve"> as well as </w:t>
-      </w:r>
-      <w:r>
-        <w:t>combinations of CNNs and LSTMs have also been put forward</w:t>
-      </w:r>
-      <w:r>
-        <w:rPr>
-          <w:vertAlign w:val="superscript"/>
-        </w:rPr>
-        <w:t>4</w:t>
-      </w:r>
-      <w:r>
-        <w:t>. Graph Neural Networks have also been used to model the spatial component of such datasets with more accuracy</w:t>
-      </w:r>
-      <w:r>
-        <w:rPr>
-          <w:vertAlign w:val="superscript"/>
-        </w:rPr>
-        <w:t>5,6</w:t>
-      </w:r>
-      <w:r>
-        <w:t>.</w:t>
-      </w:r>
-    </w:p>
-    <w:p>
-      <w:r>
-        <w:t>Studies have also been done on the relationships between air pollution and increasing urbanisation in growing cities</w:t>
-      </w:r>
-      <w:r>
-        <w:rPr>
-          <w:vertAlign w:val="superscript"/>
-        </w:rPr>
-        <w:t>7</w:t>
-      </w:r>
-      <w:r>
-        <w:t xml:space="preserve">. </w:t>
-      </w:r>
-    </w:p>
-    <w:p>
-      <w:r>
-        <w:t>With the introduction of Sentinel 5-P’s TROPOMI sensor, high resolution global air pollution data has become easily accessible. A variety of different studies have used this data</w:t>
-      </w:r>
-      <w:r>
-        <w:t>. Some examples include analysing data to assess vulnerability in certain areas</w:t>
-      </w:r>
-      <w:r>
-        <w:rPr>
-          <w:vertAlign w:val="superscript"/>
-        </w:rPr>
-        <w:t>8</w:t>
-      </w:r>
-      <w:r>
-        <w:t>, conducting statistical analysis to identify the effect of anomalies such as lockdowns during the COVID-19 pandemic</w:t>
-      </w:r>
-      <w:r>
-        <w:rPr>
-          <w:vertAlign w:val="superscript"/>
-        </w:rPr>
-        <w:t>9</w:t>
-      </w:r>
-      <w:r>
-        <w:t xml:space="preserve">, </w:t>
-      </w:r>
-      <w:r>
-        <w:t>temporal zoning of air pollution</w:t>
-      </w:r>
-      <w:r>
-        <w:t xml:space="preserve"> for health management</w:t>
-      </w:r>
-      <w:r>
-        <w:rPr>
-          <w:vertAlign w:val="superscript"/>
-        </w:rPr>
-        <w:t>10</w:t>
-      </w:r>
-      <w:r>
-        <w:t>, and exploring relationships between air pollutants and geographical and demographic data</w:t>
-      </w:r>
-      <w:r>
-        <w:rPr>
-          <w:vertAlign w:val="superscript"/>
-        </w:rPr>
-        <w:t>11</w:t>
-      </w:r>
-      <w:r>
-        <w:t>. Some studies also combine Sentinel data with newer machine learning techniques such as transformers to predict future air pollution levels</w:t>
-      </w:r>
-      <w:r>
-        <w:rPr>
-          <w:vertAlign w:val="superscript"/>
-        </w:rPr>
-        <w:t>12</w:t>
-      </w:r>
-      <w:r>
-        <w:t>.</w:t>
-      </w:r>
-    </w:p>
-    <w:p>
-      <w:r>
-        <w:t>Work has also been done on combining data from ground stations with satellite data to make more accurate predictions</w:t>
-      </w:r>
-      <w:r>
-        <w:rPr>
-          <w:vertAlign w:val="superscript"/>
-        </w:rPr>
-        <w:t>13</w:t>
-      </w:r>
-      <w:r>
-        <w:t>.</w:t>
-      </w:r>
-      <w:r>
-        <w:t xml:space="preserve"> This includes various interpolation methods such as kriging interpolation.</w:t>
-      </w:r>
-      <w:r>
-        <w:t xml:space="preserve"> Similar studies have analysed pollution spatiotemporally using methods such as </w:t>
+        <w:t>Remote sensing and machine learning using air pollution data has become quite widespread. Many studies have been done using machine learning models to predict future levels of pollutants using different methods. These include classical methods such as Kth Nearest Neighbours (KNN) and Support Vector Regression (SVR). SVR is a supervised machine learning algorithm that is being used for both classification and regression problems. In this algorithm, a data point is plotted in n-dimensional space after which it is classified by finding the plane that will differentiate the classes very well. The hyperplane which is considered is a linear separator of any dimension (line, plane, hyperplane). The training points are used in the decision function and are called support vectors (Simu et al., 2020) [1]. Deep learning techniques such as Artificial Neural Networks (Maleki et al., 2019) [2] have also been used. A neural network utilizes artificial neurons, which are the smallest units of data processing. They are arranged in the form of layers such that each layer learns to give a particular output. The final layer gives the output prediction. More recently, models such as LSTMs (Seng et al., 2021) [3] as well as combinations of CNNs and LSTMs have also been put forward (Qin et al., 2019) [4]. Long Short-Term Memory (LSTM) models are a type of machine learning model that contains a memory cell, which can maintain its state over time (Greff et al., 2017) [5]. This makes them particularly effective on time series data such as air pollution. Graph Neural Networks have also been used to model the spatial component of such datasets with more accuracy (</w:t>
       </w:r>
       <w:proofErr w:type="spellStart"/>
       <w:r>
-        <w:t>Morans</w:t>
+        <w:t>Terroso</w:t>
       </w:r>
       <w:proofErr w:type="spellEnd"/>
       <w:r>
-        <w:t xml:space="preserve"> -</w:t>
-      </w:r>
-      <w:r>
-        <w:t>1</w:t>
-      </w:r>
-      <w:r>
-        <w:rPr>
-          <w:vertAlign w:val="superscript"/>
-        </w:rPr>
-        <w:t>14</w:t>
-      </w:r>
-      <w:r>
-        <w:t>and Local</w:t>
-      </w:r>
-      <w:r>
-        <w:t xml:space="preserve"> Indicators of Spatial Association (LIS</w:t>
-      </w:r>
-      <w:r>
-        <w:t>A)</w:t>
-      </w:r>
-      <w:r>
-        <w:rPr>
-          <w:vertAlign w:val="superscript"/>
-        </w:rPr>
-        <w:t>15</w:t>
-      </w:r>
-      <w:r>
-        <w:t xml:space="preserve"> which are special methods used to identify spatial autocorrelation.</w:t>
-      </w:r>
-    </w:p>
-    <w:p>
-      <w:r>
-        <w:t>This project exploring the relationship between air pollution and urbanisation in Hyderabad builds upon previous worse segregating urban, peri-urban and rural areas</w:t>
-      </w:r>
-      <w:r>
-        <w:rPr>
-          <w:vertAlign w:val="superscript"/>
-        </w:rPr>
-        <w:t>1</w:t>
-      </w:r>
-      <w:r>
-        <w:rPr>
-          <w:vertAlign w:val="superscript"/>
-        </w:rPr>
-        <w:t>6</w:t>
-      </w:r>
-      <w:r>
-        <w:t>.</w:t>
-      </w:r>
-      <w:r>
-        <w:t xml:space="preserve"> It uses some of the same indicators such as NDVI, NLST and NTL to differentiate between rural and urban areas and uses different correlation metrics to establish a relationship between air pollution and urbanisation.</w:t>
-      </w:r>
-    </w:p>
-    <w:p/>
-    <w:p/>
-    <w:p>
-      <w:r>
-        <w:t xml:space="preserve"> </w:t>
-      </w:r>
-      <w:r>
-        <w:br w:type="page"/>
-      </w:r>
-      <w:r>
-        <w:lastRenderedPageBreak/>
-        <w:t xml:space="preserve"> </w:t>
+        <w:t>-Saenz et al., 2024) [6], (Dun et al., 2022) [7]. Graph Neural Networks (GNNs) are a type of neural network that model both the characteristic features of data as well as its structural relationships. This lets them represent the spatial component of datasets like air pollution for a particular region.</w:t>
+      </w:r>
+    </w:p>
+    <w:p>
+      <w:r>
+        <w:t>Many studies have been done on the relationships between air pollution and increasing urbanisation in growing cities (Wang et al., 2020) [8], (Wang et al., 2018) [9]. These look into various factors including economic development, developing infrastructure, transport, increasing population, etc.</w:t>
+      </w:r>
+    </w:p>
+    <w:p>
+      <w:r>
+        <w:t xml:space="preserve">With the introduction of Sentinel 5-P’s TROPOMI sensor, high-resolution global air pollution data has become easily accessible. A variety of different studies have used this data. Some examples include </w:t>
+      </w:r>
+      <w:proofErr w:type="spellStart"/>
+      <w:r>
+        <w:t>analyzing</w:t>
+      </w:r>
+      <w:proofErr w:type="spellEnd"/>
+      <w:r>
+        <w:t xml:space="preserve"> data to assess vulnerability in certain areas (Hassaan et al., 2023) [10], conducting statistical analysis to identify the effect of anomalies such as lockdowns during the COVID-19 pandemic (</w:t>
+      </w:r>
+      <w:proofErr w:type="spellStart"/>
+      <w:r>
+        <w:t>Gadakh</w:t>
+      </w:r>
+      <w:proofErr w:type="spellEnd"/>
+      <w:r>
+        <w:t xml:space="preserve"> et al., 2022) [11], temporal zoning of air pollution for health management (</w:t>
+      </w:r>
+      <w:proofErr w:type="spellStart"/>
+      <w:r>
+        <w:t>Safarianzengir</w:t>
+      </w:r>
+      <w:proofErr w:type="spellEnd"/>
+      <w:r>
+        <w:t xml:space="preserve"> et al., 2020) [12], and exploring relationships between air pollutants and geographical and demographic data (Kaplan and </w:t>
+      </w:r>
+      <w:proofErr w:type="spellStart"/>
+      <w:r>
+        <w:t>Avdan</w:t>
+      </w:r>
+      <w:proofErr w:type="spellEnd"/>
+      <w:r>
+        <w:t>, 2020) [13]. Some studies also combine Sentinel data with newer machine learning techniques such as transformers to predict future air pollution levels (</w:t>
+      </w:r>
+      <w:proofErr w:type="spellStart"/>
+      <w:r>
+        <w:t>Khirwar</w:t>
+      </w:r>
+      <w:proofErr w:type="spellEnd"/>
+      <w:r>
+        <w:t xml:space="preserve"> and Narang, 2024) [14].</w:t>
+      </w:r>
+    </w:p>
+    <w:p>
+      <w:r>
+        <w:t xml:space="preserve">Work has also been done on combining data from ground stations with satellite data to make more accurate predictions (Duan et al., 2024) [15]. This includes various interpolation methods such as kriging interpolation. Similar studies have </w:t>
+      </w:r>
+      <w:proofErr w:type="spellStart"/>
+      <w:r>
+        <w:t>analyzed</w:t>
+      </w:r>
+      <w:proofErr w:type="spellEnd"/>
+      <w:r>
+        <w:t xml:space="preserve"> pollution spatiotemporally using methods such as Moran's I (Wang et al., 2019) [16] and Local Indicators of Spatial Association (LISA) (dos Santos et al., 2024) [17], which are special methods used to identify spatial autocorrelation.</w:t>
+      </w:r>
+    </w:p>
+    <w:p>
+      <w:r>
+        <w:t>This project exploring the relationship between air pollution and urbanization in Hyderabad builds upon previous work segregating urban, peri-urban, and rural areas (Bhushan et al., 2024) [18]. It uses some of the same indicators such as NDVI, NLST, and NTL to differentiate between rural and urban areas and uses different correlation metrics to establish a relationship between air pollution and urbanization.</w:t>
       </w:r>
     </w:p>
     <w:p>
@@ -1400,648 +1231,6 @@
         <w:jc w:val="center"/>
       </w:pPr>
       <w:r>
-        <w:t>Citations</w:t>
-      </w:r>
-    </w:p>
-    <w:p>
-      <w:r>
-        <w:t xml:space="preserve">[1] </w:t>
-      </w:r>
-      <w:r>
-        <w:t xml:space="preserve">S. Simu </w:t>
-      </w:r>
-      <w:r>
-        <w:rPr>
-          <w:i/>
-          <w:iCs/>
-        </w:rPr>
-        <w:t>et al.</w:t>
-      </w:r>
-      <w:r>
-        <w:t xml:space="preserve">, "Air Pollution Prediction using Machine Learning," </w:t>
-      </w:r>
-      <w:r>
-        <w:rPr>
-          <w:i/>
-          <w:iCs/>
-        </w:rPr>
-        <w:t>2020 IEEE Bombay Section Signature Conference (IBSSC)</w:t>
-      </w:r>
-      <w:r>
-        <w:t xml:space="preserve">, Mumbai, India, 2020, pp. 231-236. </w:t>
-      </w:r>
-      <w:proofErr w:type="spellStart"/>
-      <w:r>
-        <w:t>doi</w:t>
-      </w:r>
-      <w:proofErr w:type="spellEnd"/>
-      <w:r>
-        <w:t>: 10.1109/IBSSC51096.2020.9332184.</w:t>
-      </w:r>
-    </w:p>
-    <w:p/>
-    <w:p>
-      <w:r>
-        <w:t xml:space="preserve">[1] </w:t>
-      </w:r>
-      <w:r>
-        <w:t xml:space="preserve">H. Maleki, A. </w:t>
-      </w:r>
-      <w:proofErr w:type="spellStart"/>
-      <w:r>
-        <w:t>Sorooshian</w:t>
-      </w:r>
-      <w:proofErr w:type="spellEnd"/>
-      <w:r>
-        <w:t xml:space="preserve">, G. Goudarzi, </w:t>
-      </w:r>
-      <w:r>
-        <w:rPr>
-          <w:i/>
-          <w:iCs/>
-        </w:rPr>
-        <w:t>et al.</w:t>
-      </w:r>
-      <w:r>
-        <w:t xml:space="preserve">, "Air pollution prediction by using an artificial neural network model," </w:t>
-      </w:r>
-      <w:r>
-        <w:rPr>
-          <w:i/>
-          <w:iCs/>
-        </w:rPr>
-        <w:t>Clean Techn. Environ. Policy</w:t>
-      </w:r>
-      <w:r>
-        <w:t xml:space="preserve">, vol. 21, pp. 1341–1352, 2019. </w:t>
-      </w:r>
-      <w:proofErr w:type="spellStart"/>
-      <w:r>
-        <w:t>doi</w:t>
-      </w:r>
-      <w:proofErr w:type="spellEnd"/>
-      <w:r>
-        <w:t xml:space="preserve">: </w:t>
-      </w:r>
-      <w:hyperlink r:id="rId8" w:tgtFrame="_new" w:history="1">
-        <w:r>
-          <w:rPr>
-            <w:rStyle w:val="Hyperlink"/>
-          </w:rPr>
-          <w:t>https://doi.org/10.1007/s10098-019-01709-w</w:t>
-        </w:r>
-      </w:hyperlink>
-    </w:p>
-    <w:p/>
-    <w:p>
-      <w:r>
-        <w:t xml:space="preserve">D. Seng, Q. Zhang, X. Zhang, G. Chen, and X. Chen, "Spatiotemporal prediction of air quality based on LSTM neural network," </w:t>
-      </w:r>
-      <w:r>
-        <w:rPr>
-          <w:i/>
-          <w:iCs/>
-        </w:rPr>
-        <w:t>Alexandria Engineering Journal</w:t>
-      </w:r>
-      <w:r>
-        <w:t xml:space="preserve">, vol. 60, no. 2, pp. 2021-2032, 2021. </w:t>
-      </w:r>
-      <w:proofErr w:type="spellStart"/>
-      <w:r>
-        <w:t>doi</w:t>
-      </w:r>
-      <w:proofErr w:type="spellEnd"/>
-      <w:r>
-        <w:t xml:space="preserve">: </w:t>
-      </w:r>
-      <w:hyperlink r:id="rId9" w:tgtFrame="_new" w:history="1">
-        <w:r>
-          <w:rPr>
-            <w:rStyle w:val="Hyperlink"/>
-          </w:rPr>
-          <w:t>https://doi.org/10.1016/j.aej.2020.12.009</w:t>
-        </w:r>
-      </w:hyperlink>
-    </w:p>
-    <w:p>
-      <w:r>
-        <w:t xml:space="preserve">D. Qin, J. Yu, G. Zou, R. Yong, Q. Zhao, and B. Zhang, "A Novel Combined Prediction Scheme Based on CNN and LSTM for Urban PM2.5 Concentration," </w:t>
-      </w:r>
-      <w:r>
-        <w:rPr>
-          <w:i/>
-          <w:iCs/>
-        </w:rPr>
-        <w:t>IEEE Access</w:t>
-      </w:r>
-      <w:r>
-        <w:t xml:space="preserve">, vol. 7, pp. 20050-20059, 2019. </w:t>
-      </w:r>
-      <w:proofErr w:type="spellStart"/>
-      <w:r>
-        <w:t>doi</w:t>
-      </w:r>
-      <w:proofErr w:type="spellEnd"/>
-      <w:r>
-        <w:t>: 10.1109/ACCESS.2019.2897028.</w:t>
-      </w:r>
-    </w:p>
-    <w:p>
-      <w:r>
-        <w:t xml:space="preserve">F. </w:t>
-      </w:r>
-      <w:proofErr w:type="spellStart"/>
-      <w:r>
-        <w:t>Terroso</w:t>
-      </w:r>
-      <w:proofErr w:type="spellEnd"/>
-      <w:r>
-        <w:t xml:space="preserve">-Saenz, J. Morales-García, and A. Muñoz, "Nationwide Air Pollution Forecasting with Heterogeneous Graph Neural Networks," </w:t>
-      </w:r>
-      <w:r>
-        <w:rPr>
-          <w:i/>
-          <w:iCs/>
-        </w:rPr>
-        <w:t xml:space="preserve">ACM Trans. </w:t>
-      </w:r>
-      <w:proofErr w:type="spellStart"/>
-      <w:r>
-        <w:rPr>
-          <w:i/>
-          <w:iCs/>
-        </w:rPr>
-        <w:t>Intell</w:t>
-      </w:r>
-      <w:proofErr w:type="spellEnd"/>
-      <w:r>
-        <w:rPr>
-          <w:i/>
-          <w:iCs/>
-        </w:rPr>
-        <w:t>. Syst. Technol.</w:t>
-      </w:r>
-      <w:r>
-        <w:t xml:space="preserve">, vol. 15, no. 1, Art. 18, pp. 1-19, Feb. 2024. </w:t>
-      </w:r>
-      <w:proofErr w:type="spellStart"/>
-      <w:r>
-        <w:t>doi</w:t>
-      </w:r>
-      <w:proofErr w:type="spellEnd"/>
-      <w:r>
-        <w:t xml:space="preserve">: </w:t>
-      </w:r>
-      <w:hyperlink r:id="rId10" w:tgtFrame="_new" w:history="1">
-        <w:r>
-          <w:rPr>
-            <w:rStyle w:val="Hyperlink"/>
-          </w:rPr>
-          <w:t>https://doi.org/10.1145/3637492</w:t>
-        </w:r>
-      </w:hyperlink>
-    </w:p>
-    <w:p>
-      <w:r>
-        <w:t xml:space="preserve">A. Dun, Y. Yang, and F. Lei, "Dynamic graph convolution neural network based on spatial-temporal correlation for air quality prediction," </w:t>
-      </w:r>
-      <w:r>
-        <w:rPr>
-          <w:i/>
-          <w:iCs/>
-        </w:rPr>
-        <w:t>Ecological Informatics</w:t>
-      </w:r>
-      <w:r>
-        <w:t xml:space="preserve">, vol. 70, p. 101736, 2022. </w:t>
-      </w:r>
-      <w:proofErr w:type="spellStart"/>
-      <w:r>
-        <w:t>doi</w:t>
-      </w:r>
-      <w:proofErr w:type="spellEnd"/>
-      <w:r>
-        <w:t xml:space="preserve">: </w:t>
-      </w:r>
-      <w:hyperlink r:id="rId11" w:tgtFrame="_new" w:history="1">
-        <w:r>
-          <w:rPr>
-            <w:rStyle w:val="Hyperlink"/>
-          </w:rPr>
-          <w:t>https://doi.org/10.1016/j.ecoinf.2022.101736</w:t>
-        </w:r>
-      </w:hyperlink>
-    </w:p>
-    <w:p>
-      <w:r>
-        <w:t>[3]</w:t>
-      </w:r>
-      <w:r>
-        <w:t xml:space="preserve"> [2] S. Wang, S. Gao, S. Li, and K. Feng, "Strategizing the relation between urbanization and air pollution: Empirical evidence from global countries," *Journal of Cleaner Production*, vol. 243, p. 118615, 2020. [Online]. Available: https://doi.org/10.1016/j.jclepro.2019.118615. [Accessed: Sep. 23, 2024].</w:t>
-      </w:r>
-    </w:p>
-    <w:p>
-      <w:r>
-        <w:t xml:space="preserve">M. A. Hassaan, S. M. Abdallah, E. S. A. Shalaby </w:t>
-      </w:r>
-      <w:r>
-        <w:rPr>
-          <w:i/>
-          <w:iCs/>
-        </w:rPr>
-        <w:t>et al.</w:t>
-      </w:r>
-      <w:r>
-        <w:t xml:space="preserve">, "Assessing vulnerability of densely populated areas to air pollution using Sentinel-5P imageries: a case study of the Nile Delta, Egypt," </w:t>
-      </w:r>
-      <w:r>
-        <w:rPr>
-          <w:i/>
-          <w:iCs/>
-        </w:rPr>
-        <w:t>Sci. Rep.</w:t>
-      </w:r>
-      <w:r>
-        <w:t xml:space="preserve">, vol. 13, p. 17406, 2023. </w:t>
-      </w:r>
-      <w:proofErr w:type="spellStart"/>
-      <w:r>
-        <w:t>doi</w:t>
-      </w:r>
-      <w:proofErr w:type="spellEnd"/>
-      <w:r>
-        <w:t xml:space="preserve">: </w:t>
-      </w:r>
-      <w:hyperlink r:id="rId12" w:tgtFrame="_new" w:history="1">
-        <w:r>
-          <w:rPr>
-            <w:rStyle w:val="Hyperlink"/>
-          </w:rPr>
-          <w:t>https://doi.org/10.1038/s41598-023-44186-4</w:t>
-        </w:r>
-      </w:hyperlink>
-    </w:p>
-    <w:p>
-      <w:r>
-        <w:t xml:space="preserve">A. </w:t>
-      </w:r>
-      <w:proofErr w:type="spellStart"/>
-      <w:r>
-        <w:t>Gadakh</w:t>
-      </w:r>
-      <w:proofErr w:type="spellEnd"/>
-      <w:r>
-        <w:t xml:space="preserve">, P. Shah, and C. Patel, "Characterising the pollution concentration in highly urbanized area: An application of remote sensing," </w:t>
-      </w:r>
-      <w:r>
-        <w:rPr>
-          <w:i/>
-          <w:iCs/>
-        </w:rPr>
-        <w:t xml:space="preserve">Int. Arch. </w:t>
-      </w:r>
-      <w:proofErr w:type="spellStart"/>
-      <w:r>
-        <w:rPr>
-          <w:i/>
-          <w:iCs/>
-        </w:rPr>
-        <w:t>Photogramm</w:t>
-      </w:r>
-      <w:proofErr w:type="spellEnd"/>
-      <w:r>
-        <w:rPr>
-          <w:i/>
-          <w:iCs/>
-        </w:rPr>
-        <w:t>. Remote Sens. Spatial Inf. Sci.</w:t>
-      </w:r>
-      <w:r>
-        <w:t xml:space="preserve">, vol. XLVIII-4/W5-2022, pp. 45–52, 2022. </w:t>
-      </w:r>
-      <w:proofErr w:type="spellStart"/>
-      <w:r>
-        <w:t>doi</w:t>
-      </w:r>
-      <w:proofErr w:type="spellEnd"/>
-      <w:r>
-        <w:t xml:space="preserve">: </w:t>
-      </w:r>
-      <w:hyperlink r:id="rId13" w:tgtFrame="_new" w:history="1">
-        <w:r>
-          <w:rPr>
-            <w:rStyle w:val="Hyperlink"/>
-          </w:rPr>
-          <w:t>https://doi.org/10.5194/isprs-archives-XLVIII-4-W5-2022-45-2022</w:t>
-        </w:r>
-      </w:hyperlink>
-    </w:p>
-    <w:p>
-      <w:r>
-        <w:t xml:space="preserve">V. </w:t>
-      </w:r>
-      <w:proofErr w:type="spellStart"/>
-      <w:r>
-        <w:t>Safarianzengir</w:t>
-      </w:r>
-      <w:proofErr w:type="spellEnd"/>
-      <w:r>
-        <w:t xml:space="preserve">, B. Sobhani, M. H. Yazdani </w:t>
-      </w:r>
-      <w:r>
-        <w:rPr>
-          <w:i/>
-          <w:iCs/>
-        </w:rPr>
-        <w:t>et al.</w:t>
-      </w:r>
-      <w:r>
-        <w:t xml:space="preserve">, "Monitoring, analysis and spatial and temporal zoning of air pollution (carbon monoxide) using Sentinel-5 satellite data for health management in Iran, located in the Middle East," </w:t>
-      </w:r>
-      <w:r>
-        <w:rPr>
-          <w:i/>
-          <w:iCs/>
-        </w:rPr>
-        <w:t>Air Qual. Atmos. Health</w:t>
-      </w:r>
-      <w:r>
-        <w:t xml:space="preserve">, vol. 13, pp. 709–719, 2020. </w:t>
-      </w:r>
-      <w:proofErr w:type="spellStart"/>
-      <w:r>
-        <w:t>doi</w:t>
-      </w:r>
-      <w:proofErr w:type="spellEnd"/>
-      <w:r>
-        <w:t xml:space="preserve">: </w:t>
-      </w:r>
-      <w:hyperlink r:id="rId14" w:tgtFrame="_new" w:history="1">
-        <w:r>
-          <w:rPr>
-            <w:rStyle w:val="Hyperlink"/>
-          </w:rPr>
-          <w:t>https://doi.org/10.1007/s11869-020-00827-5</w:t>
-        </w:r>
-      </w:hyperlink>
-    </w:p>
-    <w:p/>
-    <w:p>
-      <w:r>
-        <w:lastRenderedPageBreak/>
-        <w:t xml:space="preserve">G. Kaplan and Z. Yigit </w:t>
-      </w:r>
-      <w:proofErr w:type="spellStart"/>
-      <w:r>
-        <w:t>Avdan</w:t>
-      </w:r>
-      <w:proofErr w:type="spellEnd"/>
-      <w:r>
-        <w:t xml:space="preserve">, “Space-borne air pollution observation from Sentinel-5p </w:t>
-      </w:r>
-      <w:proofErr w:type="spellStart"/>
-      <w:r>
-        <w:t>Tropomi</w:t>
-      </w:r>
-      <w:proofErr w:type="spellEnd"/>
-      <w:r>
-        <w:t xml:space="preserve">: relationship between pollutants, geographical and demographic data”, IJEG, vol. 5, no. 3, pp. 130–137, 2020, </w:t>
-      </w:r>
-      <w:proofErr w:type="spellStart"/>
-      <w:r>
-        <w:t>doi</w:t>
-      </w:r>
-      <w:proofErr w:type="spellEnd"/>
-      <w:r>
-        <w:t>: 10.26833/ijeg.644089.</w:t>
-      </w:r>
-    </w:p>
-    <w:p/>
-    <w:p>
-      <w:r>
-        <w:t>[2</w:t>
-      </w:r>
-      <w:proofErr w:type="gramStart"/>
-      <w:r>
-        <w:t>]</w:t>
-      </w:r>
-      <w:r>
-        <w:t xml:space="preserve"> </w:t>
-      </w:r>
-      <w:r>
-        <w:t>]</w:t>
-      </w:r>
-      <w:proofErr w:type="gramEnd"/>
-      <w:r>
-        <w:t xml:space="preserve"> M. </w:t>
-      </w:r>
-      <w:proofErr w:type="spellStart"/>
-      <w:r>
-        <w:t>Khirwar</w:t>
-      </w:r>
-      <w:proofErr w:type="spellEnd"/>
-      <w:r>
-        <w:t xml:space="preserve"> and A. Narang, “</w:t>
-      </w:r>
-      <w:proofErr w:type="spellStart"/>
-      <w:r>
-        <w:t>GeoFormer</w:t>
-      </w:r>
-      <w:proofErr w:type="spellEnd"/>
-      <w:r>
-        <w:t>: A vision and sequence transformer-based approach for greenhouse gas monitoring,” *</w:t>
-      </w:r>
-      <w:proofErr w:type="spellStart"/>
-      <w:r>
-        <w:t>arXiv</w:t>
-      </w:r>
-      <w:proofErr w:type="spellEnd"/>
-      <w:r>
-        <w:t xml:space="preserve">*, vol. abs/2402.07164, 2024. [Online]. Available: </w:t>
-      </w:r>
-      <w:hyperlink r:id="rId15" w:history="1">
-        <w:r>
-          <w:rPr>
-            <w:rStyle w:val="Hyperlink"/>
-          </w:rPr>
-          <w:t>https://arxiv.org/abs/2402.07164</w:t>
-        </w:r>
-      </w:hyperlink>
-      <w:r>
-        <w:t>.</w:t>
-      </w:r>
-    </w:p>
-    <w:p>
-      <w:r>
-        <w:t xml:space="preserve">L. Duan, Z. Jiang, and D. Carlson, "Augmenting Ground-Level PM2.5 Prediction via Kriging-Based Pseudo-Label Generation," </w:t>
-      </w:r>
-      <w:proofErr w:type="spellStart"/>
-      <w:r>
-        <w:rPr>
-          <w:i/>
-          <w:iCs/>
-        </w:rPr>
-        <w:t>arXiv</w:t>
-      </w:r>
-      <w:proofErr w:type="spellEnd"/>
-      <w:r>
-        <w:rPr>
-          <w:i/>
-          <w:iCs/>
-        </w:rPr>
-        <w:t xml:space="preserve"> preprint arXiv:2401.08061</w:t>
-      </w:r>
-      <w:r>
-        <w:t>, 2024.</w:t>
-      </w:r>
-    </w:p>
-    <w:p>
-      <w:r>
-        <w:t xml:space="preserve">Y. Wang, J. Wang, M. Zhang, and L. Shi, "Spatial Correlation Analysis of Energy Consumption and Air Pollution in Beijing-Tianjin-Hebei Region," </w:t>
-      </w:r>
-      <w:r>
-        <w:rPr>
-          <w:i/>
-          <w:iCs/>
-        </w:rPr>
-        <w:t>Energy Procedia</w:t>
-      </w:r>
-      <w:r>
-        <w:t xml:space="preserve">, vol. 158, pp. 4280-4285, 2019. </w:t>
-      </w:r>
-      <w:proofErr w:type="spellStart"/>
-      <w:r>
-        <w:t>doi</w:t>
-      </w:r>
-      <w:proofErr w:type="spellEnd"/>
-      <w:r>
-        <w:t xml:space="preserve">: </w:t>
-      </w:r>
-      <w:hyperlink r:id="rId16" w:tgtFrame="_new" w:history="1">
-        <w:r>
-          <w:rPr>
-            <w:rStyle w:val="Hyperlink"/>
-          </w:rPr>
-          <w:t>https://doi.org/10.1016/j.egypro.2019.01.797</w:t>
-        </w:r>
-      </w:hyperlink>
-    </w:p>
-    <w:p>
-      <w:r>
-        <w:t xml:space="preserve">D. de A. dos Santos, T. R. Lopes, F. M. </w:t>
-      </w:r>
-      <w:proofErr w:type="spellStart"/>
-      <w:r>
-        <w:t>Damaceno</w:t>
-      </w:r>
-      <w:proofErr w:type="spellEnd"/>
-      <w:r>
-        <w:t xml:space="preserve">, and S. N. Duarte, "Evaluation of deforestation, climate change and CO2 emissions in the Amazon biome using the Moran Index," </w:t>
-      </w:r>
-      <w:r>
-        <w:rPr>
-          <w:i/>
-          <w:iCs/>
-        </w:rPr>
-        <w:t>Journal of South American Earth Sciences</w:t>
-      </w:r>
-      <w:r>
-        <w:t xml:space="preserve">, vol. 143, p. 105010, 2024. </w:t>
-      </w:r>
-      <w:proofErr w:type="spellStart"/>
-      <w:r>
-        <w:t>doi</w:t>
-      </w:r>
-      <w:proofErr w:type="spellEnd"/>
-      <w:r>
-        <w:t xml:space="preserve">: </w:t>
-      </w:r>
-      <w:hyperlink r:id="rId17" w:tgtFrame="_new" w:history="1">
-        <w:r>
-          <w:rPr>
-            <w:rStyle w:val="Hyperlink"/>
-          </w:rPr>
-          <w:t>https://doi.org/10.1016/j.jsames.2024.105010</w:t>
-        </w:r>
-      </w:hyperlink>
-    </w:p>
-    <w:p>
-      <w:r>
-        <w:t xml:space="preserve">R. Bhushan, S. Hooda, H. </w:t>
-      </w:r>
-      <w:proofErr w:type="spellStart"/>
-      <w:r>
-        <w:t>Vidhani</w:t>
-      </w:r>
-      <w:proofErr w:type="spellEnd"/>
-      <w:r>
-        <w:t xml:space="preserve">, M. Gupta, L. Suresh, and T. Clune, "Supervised Model for Peri-Urban Area Demarcation in Hyderabad, India," </w:t>
-      </w:r>
-      <w:r>
-        <w:rPr>
-          <w:i/>
-          <w:iCs/>
-        </w:rPr>
-        <w:t>IEEE Geoscience and Remote Sensing Letters</w:t>
-      </w:r>
-      <w:r>
-        <w:t xml:space="preserve">, 2024. </w:t>
-      </w:r>
-      <w:proofErr w:type="spellStart"/>
-      <w:r>
-        <w:t>doi</w:t>
-      </w:r>
-      <w:proofErr w:type="spellEnd"/>
-      <w:r>
-        <w:t>: 10.1109/LGRS.2024.3359632.</w:t>
-      </w:r>
-    </w:p>
-    <w:p/>
-    <w:p>
-      <w:pPr>
-        <w:pStyle w:val="Heading1"/>
-        <w:jc w:val="center"/>
-      </w:pPr>
-    </w:p>
-    <w:p>
-      <w:pPr>
-        <w:pStyle w:val="Heading1"/>
-        <w:jc w:val="center"/>
-      </w:pPr>
-    </w:p>
-    <w:p>
-      <w:pPr>
-        <w:pStyle w:val="Heading1"/>
-        <w:jc w:val="center"/>
-      </w:pPr>
-    </w:p>
-    <w:p>
-      <w:pPr>
-        <w:pStyle w:val="Heading1"/>
-      </w:pPr>
-      <w:r>
-        <w:br/>
-      </w:r>
-    </w:p>
-    <w:p/>
-    <w:p/>
-    <w:p/>
-    <w:p/>
-    <w:p/>
-    <w:p>
-      <w:pPr>
-        <w:pStyle w:val="Heading1"/>
-        <w:jc w:val="center"/>
-      </w:pPr>
-    </w:p>
-    <w:p/>
-    <w:p>
-      <w:pPr>
-        <w:pStyle w:val="Heading1"/>
-        <w:jc w:val="center"/>
-      </w:pPr>
-      <w:r>
         <w:lastRenderedPageBreak/>
         <w:t>Datasets</w:t>
       </w:r>
@@ -2053,7 +1242,13 @@
     </w:p>
     <w:p>
       <w:r>
-        <w:t>Sentinel 5-P datasets:</w:t>
+        <w:t>Sentinel 5-P datasets</w:t>
+      </w:r>
+      <w:r>
+        <w:t xml:space="preserve"> [19]</w:t>
+      </w:r>
+      <w:r>
+        <w:t>:</w:t>
       </w:r>
     </w:p>
     <w:p>
@@ -2148,6 +1343,12 @@
       <w:r>
         <w:t>The Normalized Difference Vegetation Index (NDVI) is a widely used remote sensing index that measures the density and health of vegetation. It is calculated using the difference between near-infrared (which vegetation strongly reflects) and visible red light (which vegetation absorbs) from satellite imagery. NDVI values range from -1 to +1, where higher values indicate healthy, dense vegetation, while lower values signify sparse or stressed plant cover, barren land, or water bodies.</w:t>
       </w:r>
+      <w:r>
+        <w:t xml:space="preserve"> Urban areas generally have less vegetation as compared to rural areas, so NDVI can be used as an indicator of urbanisation.</w:t>
+      </w:r>
+      <w:r>
+        <w:t xml:space="preserve">[20] </w:t>
+      </w:r>
     </w:p>
     <w:p>
       <w:r>
@@ -2183,7 +1384,16 @@
         <w:t>Nighttime</w:t>
       </w:r>
       <w:r>
-        <w:t xml:space="preserve"> Land Surface Temperature (NLST) is a metric used to estimate the temperature of the Earth's surface using satellite data. By standardizing land surface temperature measurements, NLST helps assess thermal conditions across different regions and time periods. It plays a key role in understanding the effects of urbanization, climate change, and land use on surface temperatures. NLST is commonly used in studies related to the urban heat island effect, environmental monitoring, and the interaction between land cover and atmospheric processes.</w:t>
+        <w:t xml:space="preserve"> Land Surface Temperature (NLST) is a metric used to estimate the temperature of the Earth's surface using satellite data. By standardizing land surface temperature measurements, NLST helps assess thermal conditions across different regions and time periods</w:t>
+      </w:r>
+      <w:r>
+        <w:t xml:space="preserve">. </w:t>
+      </w:r>
+      <w:r>
+        <w:t xml:space="preserve">NLST is generally greater in regions with more concrete and human made structures. Hence it can be used as an indicator of urbanisation. </w:t>
+      </w:r>
+      <w:r>
+        <w:t>[21]</w:t>
       </w:r>
     </w:p>
     <w:p>
@@ -2222,17 +1432,20 @@
     </w:p>
     <w:p>
       <w:r>
-        <w:t>Nighttime Lights (NTL) data refers to satellite observations of artificial lighting on the Earth's surface during nighttime. This data is used to monitor human activities, such as urbanization, economic development, and infrastructure growth. NTL captures the intensity and distribution of lights, making it valuable for studying the expansion of cities</w:t>
-      </w:r>
-      <w:r>
-        <w:t xml:space="preserve"> and </w:t>
-      </w:r>
-      <w:r>
-        <w:t>tracking population density</w:t>
+        <w:t>Nighttime Lights (NTL) data refers to satellite observations of artificial lighting on the Earth's surface during nighttime</w:t>
       </w:r>
       <w:r>
         <w:t>.</w:t>
       </w:r>
+      <w:r>
+        <w:t xml:space="preserve"> NTL captures the intensity and distribution of lights</w:t>
+      </w:r>
+      <w:r>
+        <w:t xml:space="preserve">, which lets it act as an indicator for population density. As populations increase, number of lights generally do as well. </w:t>
+      </w:r>
+      <w:r>
+        <w:t>[22]</w:t>
+      </w:r>
     </w:p>
     <w:p>
       <w:r>
@@ -2262,6 +1475,9 @@
       </w:r>
       <w:r>
         <w:t>. It was obtained through the Earth Observation group website.</w:t>
+      </w:r>
+      <w:r>
+        <w:t>[22]</w:t>
       </w:r>
     </w:p>
     <w:p/>
@@ -2295,41 +1511,76 @@
         <w:jc w:val="center"/>
       </w:pPr>
       <w:r>
+        <w:lastRenderedPageBreak/>
         <w:t>Data Preparation and Basic Analysis</w:t>
       </w:r>
     </w:p>
     <w:p/>
     <w:p>
       <w:r>
-        <w:t>Data was collected from a variety of different sources and in different resolutions. All data was available globally. The first step in processing the data was cropping it to our region of interest, the Hyderabad greater metropolitan area. This was done by specifying a bounding box using latitude and longitude coordinates (</w:t>
-      </w:r>
-      <w:r>
-        <w:t>[78.00405826, 16.93264351, 79.04971836, 17.90150706]</w:t>
-      </w:r>
-      <w:r>
-        <w:t>).</w:t>
-      </w:r>
-      <w:r>
-        <w:t xml:space="preserve"> </w:t>
-      </w:r>
-      <w:r>
-        <w:t>All data was taken at the same temporal scale. This was monthly. If the temporal resolution was greater than this, it was average to monthly data.</w:t>
-      </w:r>
-    </w:p>
-    <w:p>
-      <w:r>
-        <w:t xml:space="preserve">Sentinel data, NLST data, NTL data and NDVI data each had different resolutions. To compare them directly they had to be scaled up or down to the same resolution. As the region of interest was sufficiently large, and to prevent artifacts, down scaling to the lowest resolution was chosen. This was 7.5 x 3.5 km of the Sentinel data. Downscaling was done through average resampling using the </w:t>
-      </w:r>
-      <w:proofErr w:type="spellStart"/>
-      <w:r>
-        <w:t>rasterio</w:t>
-      </w:r>
-      <w:proofErr w:type="spellEnd"/>
-      <w:r>
-        <w:t xml:space="preserve"> python library. </w:t>
-      </w:r>
-      <w:r>
-        <w:t>For each pixel in the new, coarser grid, the values of all the finer resolution pixels that fall within its bounds are averaged. This process involves computing the mean value of the finer-scale data and assigning that mean to the corresponding coarser pixel.</w:t>
+        <w:t xml:space="preserve">Data was collected from a variety of different sources and in different resolutions. </w:t>
+      </w:r>
+      <w:r>
+        <w:t xml:space="preserve">The time period under study was June 2018 to December 2023. </w:t>
+      </w:r>
+      <w:r>
+        <w:t xml:space="preserve">All </w:t>
+      </w:r>
+      <w:r>
+        <w:t xml:space="preserve">satellite </w:t>
+      </w:r>
+      <w:r>
+        <w:t>data</w:t>
+      </w:r>
+      <w:r>
+        <w:t xml:space="preserve">sets </w:t>
+      </w:r>
+      <w:r>
+        <w:t>w</w:t>
+      </w:r>
+      <w:r>
+        <w:t>ere</w:t>
+      </w:r>
+      <w:r>
+        <w:t xml:space="preserve"> available globally. The first step in processing the data was cropping it to our region of interest, the Hyderabad greater metropolitan area. This was done by specifying a bounding box using latitude and longitude coordinates (</w:t>
+      </w:r>
+      <w:r>
+        <w:t>[78.00405826, 16.93264351, 79.04971836, 17.90150706</w:t>
+      </w:r>
+      <w:r>
+        <w:t>]).</w:t>
+      </w:r>
+    </w:p>
+    <w:p>
+      <w:r>
+        <w:t>For uniform analysis, all data was aligned to the same temporal scale. The chosen scale was monthly. For Sentinel, the data was available daily. This was averaged down to monthly data. For NDVI, it was available for every 16 days. This was also averaged down to monthly data. NLST data was available daily. This was averaged down to monthly. NTL data was available as monthly data. This was not changed.</w:t>
+      </w:r>
+    </w:p>
+    <w:p>
+      <w:r>
+        <w:t>Sentinel data, NLST data, NTL data and NDVI data each had different resolutions. To compare them directly they had to be scaled up or down to the same resolution. As the region of interest was sufficiently large, and to prevent artifacts, down scaling to the lowest resolution was chosen. This was 7.5 x 3.5 km of the Sentinel data. Downscaling was done through average resampling using the rasterio python library.</w:t>
+      </w:r>
+    </w:p>
+    <w:p>
+      <w:r>
+        <w:t xml:space="preserve">In average resampling pixels from the original image are grouped to form a coarser grid. </w:t>
+      </w:r>
+      <w:r>
+        <w:t xml:space="preserve">For each pixel in the new coarser grid the values of all the finer resolution pixels that fall within its bounds are averaged. This process involves computing the mean value of the </w:t>
+      </w:r>
+      <w:r>
+        <w:t>original higher resolution</w:t>
+      </w:r>
+      <w:r>
+        <w:t xml:space="preserve"> data and assigning that mean to the corresponding coarser pixel.</w:t>
+      </w:r>
+      <w:r>
+        <w:t xml:space="preserve"> This process preserves the overall distribution of the original data. It also results in loss of some detail but it was necessary to maintain the same resolution across all datasets.</w:t>
+      </w:r>
+    </w:p>
+    <w:p>
+      <w:r>
+        <w:t>After scaling, the data for the region of interest was in the form of a 2d array or matrix with 16 columns and 30 rows. The columns represent longitude and the rows represent latitude. This gives a total of 40 datapoints for each month for each dataset.</w:t>
       </w:r>
     </w:p>
     <w:p>
@@ -2337,7 +1588,22 @@
         <w:t xml:space="preserve">After the different </w:t>
       </w:r>
       <w:r>
-        <w:t>datasets were scaled to the same resolution</w:t>
+        <w:t xml:space="preserve">datasets were </w:t>
+      </w:r>
+      <w:r>
+        <w:t xml:space="preserve">cropped and </w:t>
+      </w:r>
+      <w:r>
+        <w:t xml:space="preserve">scaled to the same </w:t>
+      </w:r>
+      <w:r>
+        <w:t xml:space="preserve">spatial and temporal </w:t>
+      </w:r>
+      <w:r>
+        <w:t>resolution</w:t>
+      </w:r>
+      <w:r>
+        <w:t>s</w:t>
       </w:r>
       <w:r>
         <w:t>, they were visualised using heatmaps</w:t>
@@ -2345,21 +1611,46 @@
       <w:r>
         <w:t>.</w:t>
       </w:r>
-    </w:p>
-    <w:p>
-      <w:r>
+      <w:r>
+        <w:t xml:space="preserve"> These heatmaps give us a rough idea of the patterns of the different pollutants and indicators. It helps identify clusters and compare datasets. These heatmaps were plotted using matplotlib and they were overlaid on a map of the region of interest, Hyderabad for easier comparison.</w:t>
+      </w:r>
+    </w:p>
+    <w:p>
+      <w:pPr>
+        <w:rPr>
+          <w:noProof/>
+        </w:rPr>
+      </w:pPr>
+    </w:p>
+    <w:p/>
+    <w:p/>
+    <w:p/>
+    <w:p/>
+    <w:p/>
+    <w:p/>
+    <w:p/>
+    <w:p>
+      <w:r>
+        <w:lastRenderedPageBreak/>
         <w:t>Pollutant (NO2):</w:t>
       </w:r>
     </w:p>
     <w:p>
-      <w:r>
+      <w:pPr>
         <w:rPr>
           <w:noProof/>
         </w:rPr>
+      </w:pPr>
+    </w:p>
+    <w:p>
+      <w:r>
+        <w:rPr>
+          <w:noProof/>
+        </w:rPr>
         <w:drawing>
-          <wp:inline distT="0" distB="0" distL="0" distR="0" wp14:anchorId="09CC35D7" wp14:editId="191B6015">
-            <wp:extent cx="4346643" cy="4621619"/>
-            <wp:effectExtent l="0" t="0" r="0" b="7620"/>
+          <wp:inline distT="0" distB="0" distL="0" distR="0" wp14:anchorId="09CC35D7" wp14:editId="4CFAA01D">
+            <wp:extent cx="3730299" cy="3966283"/>
+            <wp:effectExtent l="0" t="0" r="3810" b="0"/>
             <wp:docPr id="795359075" name="Picture 2"/>
             <wp:cNvGraphicFramePr>
               <a:graphicFrameLocks xmlns:a="http://schemas.openxmlformats.org/drawingml/2006/main" noChangeAspect="1"/>
@@ -2374,7 +1665,7 @@
                     </pic:cNvPicPr>
                   </pic:nvPicPr>
                   <pic:blipFill>
-                    <a:blip r:embed="rId18">
+                    <a:blip r:embed="rId8" cstate="print">
                       <a:extLst>
                         <a:ext uri="{28A0092B-C50C-407E-A947-70E740481C1C}">
                           <a14:useLocalDpi xmlns:a14="http://schemas.microsoft.com/office/drawing/2010/main" val="0"/>
@@ -2389,7 +1680,7 @@
                   <pic:spPr bwMode="auto">
                     <a:xfrm>
                       <a:off x="0" y="0"/>
-                      <a:ext cx="4370616" cy="4647108"/>
+                      <a:ext cx="3735199" cy="3971493"/>
                     </a:xfrm>
                     <a:prstGeom prst="rect">
                       <a:avLst/>
@@ -2408,6 +1699,50 @@
     </w:p>
     <w:p>
       <w:r>
+        <w:t>Pollutant (CO):</w:t>
+      </w:r>
+    </w:p>
+    <w:p>
+      <w:r>
+        <w:drawing>
+          <wp:inline distT="0" distB="0" distL="0" distR="0" wp14:anchorId="00FDFA5F" wp14:editId="080CE625">
+            <wp:extent cx="3670460" cy="3506171"/>
+            <wp:effectExtent l="0" t="0" r="6350" b="0"/>
+            <wp:docPr id="205475403" name="Picture 1"/>
+            <wp:cNvGraphicFramePr>
+              <a:graphicFrameLocks xmlns:a="http://schemas.openxmlformats.org/drawingml/2006/main" noChangeAspect="1"/>
+            </wp:cNvGraphicFramePr>
+            <a:graphic xmlns:a="http://schemas.openxmlformats.org/drawingml/2006/main">
+              <a:graphicData uri="http://schemas.openxmlformats.org/drawingml/2006/picture">
+                <pic:pic xmlns:pic="http://schemas.openxmlformats.org/drawingml/2006/picture">
+                  <pic:nvPicPr>
+                    <pic:cNvPr id="205475403" name=""/>
+                    <pic:cNvPicPr/>
+                  </pic:nvPicPr>
+                  <pic:blipFill>
+                    <a:blip r:embed="rId9"/>
+                    <a:stretch>
+                      <a:fillRect/>
+                    </a:stretch>
+                  </pic:blipFill>
+                  <pic:spPr>
+                    <a:xfrm>
+                      <a:off x="0" y="0"/>
+                      <a:ext cx="3685844" cy="3520866"/>
+                    </a:xfrm>
+                    <a:prstGeom prst="rect">
+                      <a:avLst/>
+                    </a:prstGeom>
+                  </pic:spPr>
+                </pic:pic>
+              </a:graphicData>
+            </a:graphic>
+          </wp:inline>
+        </w:drawing>
+      </w:r>
+    </w:p>
+    <w:p>
+      <w:r>
         <w:lastRenderedPageBreak/>
         <w:t>NLST:</w:t>
       </w:r>
@@ -2425,6 +1760,7 @@
       <w:r>
         <w:rPr>
           <w:rFonts w:ascii="Times New Roman" w:eastAsia="Times New Roman" w:hAnsi="Times New Roman" w:cs="Times New Roman"/>
+          <w:noProof/>
           <w:kern w:val="0"/>
           <w:sz w:val="24"/>
           <w:szCs w:val="24"/>
@@ -2432,9 +1768,9 @@
           <w14:ligatures w14:val="none"/>
         </w:rPr>
         <w:drawing>
-          <wp:inline distT="0" distB="0" distL="0" distR="0" wp14:anchorId="28AAAFCF" wp14:editId="51A82BAC">
-            <wp:extent cx="5925103" cy="5632983"/>
-            <wp:effectExtent l="0" t="0" r="0" b="6350"/>
+          <wp:inline distT="0" distB="0" distL="0" distR="0" wp14:anchorId="28AAAFCF" wp14:editId="1C29B990">
+            <wp:extent cx="6086945" cy="5786846"/>
+            <wp:effectExtent l="0" t="0" r="9525" b="4445"/>
             <wp:docPr id="821506941" name="Picture 1"/>
             <wp:cNvGraphicFramePr>
               <a:graphicFrameLocks xmlns:a="http://schemas.openxmlformats.org/drawingml/2006/main" noChangeAspect="1"/>
@@ -2447,7 +1783,7 @@
                     <pic:cNvPicPr/>
                   </pic:nvPicPr>
                   <pic:blipFill>
-                    <a:blip r:embed="rId19"/>
+                    <a:blip r:embed="rId10"/>
                     <a:stretch>
                       <a:fillRect/>
                     </a:stretch>
@@ -2455,7 +1791,7 @@
                   <pic:spPr>
                     <a:xfrm>
                       <a:off x="0" y="0"/>
-                      <a:ext cx="5932401" cy="5639922"/>
+                      <a:ext cx="6100041" cy="5799296"/>
                     </a:xfrm>
                     <a:prstGeom prst="rect">
                       <a:avLst/>
@@ -2486,6 +1822,9 @@
     </w:p>
     <w:p>
       <w:r>
+        <w:rPr>
+          <w:noProof/>
+        </w:rPr>
         <w:drawing>
           <wp:inline distT="0" distB="0" distL="0" distR="0" wp14:anchorId="53EED4C8" wp14:editId="27286F86">
             <wp:extent cx="6078776" cy="5842387"/>
@@ -2502,7 +1841,7 @@
                     <pic:cNvPicPr/>
                   </pic:nvPicPr>
                   <pic:blipFill>
-                    <a:blip r:embed="rId20"/>
+                    <a:blip r:embed="rId11"/>
                     <a:stretch>
                       <a:fillRect/>
                     </a:stretch>
@@ -2544,6 +1883,7 @@
       <w:r>
         <w:rPr>
           <w:rFonts w:ascii="Times New Roman" w:eastAsia="Times New Roman" w:hAnsi="Times New Roman" w:cs="Times New Roman"/>
+          <w:noProof/>
           <w:kern w:val="0"/>
           <w:sz w:val="24"/>
           <w:szCs w:val="24"/>
@@ -2566,7 +1906,7 @@
                     <pic:cNvPicPr/>
                   </pic:nvPicPr>
                   <pic:blipFill>
-                    <a:blip r:embed="rId21"/>
+                    <a:blip r:embed="rId12"/>
                     <a:stretch>
                       <a:fillRect/>
                     </a:stretch>
@@ -2594,6 +1934,53 @@
       <w:r>
         <w:t>Each pollutant and indicator had a different scale and unit. To make them directly comparable, they were all scaled to values between 0 and 1.</w:t>
       </w:r>
+      <w:r>
+        <w:t xml:space="preserve"> This was done by using min-max normalisation. Each value in the data had the following transformation applied:</w:t>
+      </w:r>
+    </w:p>
+    <w:p>
+      <m:oMathPara>
+        <m:oMath>
+          <m:r>
+            <w:rPr>
+              <w:rFonts w:ascii="Cambria Math" w:hAnsi="Cambria Math"/>
+            </w:rPr>
+            <m:t>scaled_value=</m:t>
+          </m:r>
+          <m:f>
+            <m:fPr>
+              <m:ctrlPr>
+                <w:rPr>
+                  <w:rFonts w:ascii="Cambria Math" w:hAnsi="Cambria Math"/>
+                  <w:i/>
+                </w:rPr>
+              </m:ctrlPr>
+            </m:fPr>
+            <m:num>
+              <m:r>
+                <w:rPr>
+                  <w:rFonts w:ascii="Cambria Math" w:hAnsi="Cambria Math"/>
+                </w:rPr>
+                <m:t>data</m:t>
+              </m:r>
+              <m:r>
+                <w:rPr>
+                  <w:rFonts w:ascii="Cambria Math" w:hAnsi="Cambria Math"/>
+                </w:rPr>
+                <m:t>-min(data)</m:t>
+              </m:r>
+            </m:num>
+            <m:den>
+              <m:r>
+                <w:rPr>
+                  <w:rFonts w:ascii="Cambria Math" w:hAnsi="Cambria Math"/>
+                </w:rPr>
+                <m:t>max(data)-min(data)</m:t>
+              </m:r>
+            </m:den>
+          </m:f>
+        </m:oMath>
+      </m:oMathPara>
     </w:p>
     <w:p>
       <w:r>
@@ -2603,7 +1990,6 @@
         <w:t xml:space="preserve"> Taking monthly averages gave a total of 67 datapoints to be plotted.</w:t>
       </w:r>
     </w:p>
-    <w:p/>
     <w:p>
       <w:r>
         <w:rPr>
@@ -2611,9 +1997,9 @@
         </w:rPr>
         <w:lastRenderedPageBreak/>
         <w:drawing>
-          <wp:inline distT="0" distB="0" distL="0" distR="0" wp14:anchorId="4629D600" wp14:editId="27D3ABE8">
-            <wp:extent cx="6498522" cy="3906126"/>
-            <wp:effectExtent l="0" t="0" r="0" b="0"/>
+          <wp:inline distT="0" distB="0" distL="0" distR="0" wp14:anchorId="52C7F9B8" wp14:editId="5D457732">
+            <wp:extent cx="5135217" cy="3779642"/>
+            <wp:effectExtent l="0" t="0" r="8890" b="0"/>
             <wp:docPr id="1614822466" name="Picture 8"/>
             <wp:cNvGraphicFramePr>
               <a:graphicFrameLocks xmlns:a="http://schemas.openxmlformats.org/drawingml/2006/main" noChangeAspect="1"/>
@@ -2628,7 +2014,7 @@
                     </pic:cNvPicPr>
                   </pic:nvPicPr>
                   <pic:blipFill>
-                    <a:blip r:embed="rId22" cstate="print">
+                    <a:blip r:embed="rId13" cstate="print">
                       <a:extLst>
                         <a:ext uri="{28A0092B-C50C-407E-A947-70E740481C1C}">
                           <a14:useLocalDpi xmlns:a14="http://schemas.microsoft.com/office/drawing/2010/main" val="0"/>
@@ -2643,7 +2029,7 @@
                   <pic:spPr bwMode="auto">
                     <a:xfrm>
                       <a:off x="0" y="0"/>
-                      <a:ext cx="6540467" cy="3931338"/>
+                      <a:ext cx="5150194" cy="3790665"/>
                     </a:xfrm>
                     <a:prstGeom prst="rect">
                       <a:avLst/>
@@ -2662,24 +2048,11 @@
     </w:p>
     <w:p/>
     <w:p/>
-    <w:p/>
-    <w:p/>
     <w:p>
       <w:r>
         <w:t>It is clear from the above graph that there is a seasonal trend in air pollution. Pollution increases on average during the winter months and falls during summer. O3 alone is slightly displaced from the other pollutants.</w:t>
       </w:r>
     </w:p>
-    <w:p/>
-    <w:p/>
-    <w:p/>
-    <w:p/>
-    <w:p/>
-    <w:p/>
-    <w:p/>
-    <w:p/>
-    <w:p/>
-    <w:p/>
-    <w:p/>
     <w:p>
       <w:r>
         <w:t>Similar line graphs were</w:t>
@@ -2688,17 +2061,13 @@
         <w:t xml:space="preserve"> also made with the urbanisation indicators.</w:t>
       </w:r>
     </w:p>
-    <w:p/>
-    <w:p>
-      <w:r>
-        <w:rPr>
-          <w:noProof/>
-        </w:rPr>
+    <w:p>
+      <w:r>
         <w:drawing>
-          <wp:inline distT="0" distB="0" distL="0" distR="0" wp14:anchorId="3B9F82F1" wp14:editId="5A390FCF">
-            <wp:extent cx="7811861" cy="4006166"/>
-            <wp:effectExtent l="0" t="1905" r="0" b="0"/>
-            <wp:docPr id="2013872398" name="Picture 10"/>
+          <wp:inline distT="0" distB="0" distL="0" distR="0" wp14:anchorId="0A0D643F" wp14:editId="3EC3F517">
+            <wp:extent cx="5731510" cy="3206983"/>
+            <wp:effectExtent l="0" t="0" r="2540" b="0"/>
+            <wp:docPr id="1816116810" name="Picture 1"/>
             <wp:cNvGraphicFramePr>
               <a:graphicFrameLocks xmlns:a="http://schemas.openxmlformats.org/drawingml/2006/main" noChangeAspect="1"/>
             </wp:cNvGraphicFramePr>
@@ -2706,36 +2075,23 @@
               <a:graphicData uri="http://schemas.openxmlformats.org/drawingml/2006/picture">
                 <pic:pic xmlns:pic="http://schemas.openxmlformats.org/drawingml/2006/picture">
                   <pic:nvPicPr>
-                    <pic:cNvPr id="0" name="Picture 33"/>
-                    <pic:cNvPicPr>
-                      <a:picLocks noChangeAspect="1" noChangeArrowheads="1"/>
-                    </pic:cNvPicPr>
+                    <pic:cNvPr id="1816116810" name=""/>
+                    <pic:cNvPicPr/>
                   </pic:nvPicPr>
                   <pic:blipFill>
-                    <a:blip r:embed="rId23" cstate="print">
-                      <a:extLst>
-                        <a:ext uri="{28A0092B-C50C-407E-A947-70E740481C1C}">
-                          <a14:useLocalDpi xmlns:a14="http://schemas.microsoft.com/office/drawing/2010/main" val="0"/>
-                        </a:ext>
-                      </a:extLst>
-                    </a:blip>
-                    <a:srcRect/>
+                    <a:blip r:embed="rId14"/>
                     <a:stretch>
                       <a:fillRect/>
                     </a:stretch>
                   </pic:blipFill>
-                  <pic:spPr bwMode="auto">
-                    <a:xfrm rot="5400000">
+                  <pic:spPr>
+                    <a:xfrm>
                       <a:off x="0" y="0"/>
-                      <a:ext cx="7826765" cy="4013809"/>
+                      <a:ext cx="5731510" cy="3206983"/>
                     </a:xfrm>
                     <a:prstGeom prst="rect">
                       <a:avLst/>
                     </a:prstGeom>
-                    <a:noFill/>
-                    <a:ln>
-                      <a:noFill/>
-                    </a:ln>
                   </pic:spPr>
                 </pic:pic>
               </a:graphicData>
@@ -2745,6 +2101,7 @@
       </w:r>
     </w:p>
     <w:p/>
+    <w:p/>
     <w:p>
       <w:pPr>
         <w:pStyle w:val="Heading1"/>
@@ -2765,29 +2122,48 @@
       </w:r>
       <w:proofErr w:type="spellEnd"/>
       <w:r>
-        <w:t xml:space="preserve"> the relationship between the pollutants and environmental indicators using various correlation methods. The data for each variable</w:t>
+        <w:t xml:space="preserve"> the relationship between the pollutants and environmental indicators using various correlation methods. The data </w:t>
+      </w:r>
+      <w:r>
+        <w:t xml:space="preserve">after processing was available in the form of </w:t>
+      </w:r>
+      <w:r>
+        <w:t xml:space="preserve">two-dimensional arrays. Each element within these 2D arrays represented a specific location, defined by its latitude and longitude, for a particular month. To </w:t>
+      </w:r>
+      <w:r>
+        <w:t>make comparison directly possible</w:t>
+      </w:r>
+      <w:r>
+        <w:t xml:space="preserve"> across the variables, these 2D arrays were flattened into 1D arrays</w:t>
+      </w:r>
+      <w:r>
+        <w:t xml:space="preserve">. This involved placing all the rows in order sequentially to get a 1-D array. </w:t>
+      </w:r>
+      <w:r>
+        <w:t>This transformation allowed for the application of correlation techniques without altering the spatial relationships between the data points.</w:t>
+      </w:r>
+      <w:r>
+        <w:t xml:space="preserve"> As the same transformation was applied to each dataset, there was no change in the order of datapoints between sets.</w:t>
+      </w:r>
+      <w:r>
+        <w:t xml:space="preserve"> For instance, when comparing CO concentrations with NLST values, the </w:t>
+      </w:r>
+      <w:proofErr w:type="spellStart"/>
+      <w:r>
+        <w:t>i-th</w:t>
+      </w:r>
+      <w:proofErr w:type="spellEnd"/>
+      <w:r>
+        <w:t xml:space="preserve"> element in both arrays corresponded to the same geographical location and time period, ensuring that comparisons were valid and spatially</w:t>
       </w:r>
       <w:r>
         <w:t xml:space="preserve"> </w:t>
       </w:r>
       <w:r>
-        <w:t xml:space="preserve">was extracted from </w:t>
-      </w:r>
-      <w:proofErr w:type="spellStart"/>
-      <w:r>
-        <w:t>Geotiff</w:t>
-      </w:r>
-      <w:proofErr w:type="spellEnd"/>
-      <w:r>
-        <w:t xml:space="preserve"> file formats into corresponding two-dimensional arrays. Each element within these 2D arrays represented a specific location, defined by its latitude and longitude, for a particular month. To facilitate easier comparison across the variables, these 2D arrays were flattened into 1D arrays. This transformation allowed for the application of correlation techniques without altering the spatial relationships between the data points. For instance, when comparing CO concentrations with NLST values, the </w:t>
-      </w:r>
-      <w:proofErr w:type="spellStart"/>
-      <w:r>
-        <w:t>i-th</w:t>
-      </w:r>
-      <w:proofErr w:type="spellEnd"/>
-      <w:r>
-        <w:t xml:space="preserve"> element in both arrays corresponded to the same geographical location and time period, ensuring that comparisons were valid and spatially consistent.</w:t>
+        <w:t>consistent.</w:t>
+      </w:r>
+      <w:r>
+        <w:t xml:space="preserve"> After this transformation correlation could be directly calculated between the datasets.</w:t>
       </w:r>
     </w:p>
     <w:p/>
@@ -2814,7 +2190,10 @@
         <w:t xml:space="preserve">Pearson </w:t>
       </w:r>
       <w:r>
-        <w:t>correlation between the ranks. This makes Spearman more robust to outliers and more appropriate for ordinal data or when the relationship is non-linear but still monotonic (i.e., consistently increasing or decreasing).</w:t>
+        <w:t xml:space="preserve">correlation between the ranks. </w:t>
+      </w:r>
+      <w:r>
+        <w:t>This makes it more appropriate for data that does not is not necessarily linear, but is still correlated.</w:t>
       </w:r>
     </w:p>
     <w:p>
@@ -3151,6 +2530,7 @@
           </w:tcPr>
           <w:p>
             <w:r>
+              <w:lastRenderedPageBreak/>
               <w:t>NO2</w:t>
             </w:r>
           </w:p>
@@ -3235,7 +2615,6 @@
           </w:tcPr>
           <w:p>
             <w:r>
-              <w:lastRenderedPageBreak/>
               <w:t>SO2</w:t>
             </w:r>
           </w:p>
@@ -3318,14 +2697,9 @@
       <w:r>
         <w:t xml:space="preserve">It was also measured for a combined array for all 67 </w:t>
       </w:r>
-      <w:proofErr w:type="gramStart"/>
-      <w:r>
-        <w:t>months</w:t>
-      </w:r>
-      <w:r>
-        <w:t>(</w:t>
-      </w:r>
-      <w:proofErr w:type="gramEnd"/>
+      <w:r>
+        <w:t>months (</w:t>
+      </w:r>
       <w:r>
         <w:t>approximately 32000 values).</w:t>
       </w:r>
@@ -3334,6 +2708,9 @@
     <w:p/>
     <w:p>
       <w:r>
+        <w:rPr>
+          <w:noProof/>
+        </w:rPr>
         <w:drawing>
           <wp:inline distT="0" distB="0" distL="0" distR="0" wp14:anchorId="0FE3C06F" wp14:editId="7DFADFF8">
             <wp:extent cx="6589140" cy="6042356"/>
@@ -3352,7 +2729,7 @@
                     </pic:cNvPicPr>
                   </pic:nvPicPr>
                   <pic:blipFill>
-                    <a:blip r:embed="rId24">
+                    <a:blip r:embed="rId15">
                       <a:extLst>
                         <a:ext uri="{28A0092B-C50C-407E-A947-70E740481C1C}">
                           <a14:useLocalDpi xmlns:a14="http://schemas.microsoft.com/office/drawing/2010/main" val="0"/>
@@ -3984,16 +3361,118 @@
           <w:rFonts w:eastAsiaTheme="minorEastAsia"/>
         </w:rPr>
       </w:pPr>
+      <m:oMath>
+        <m:r>
+          <w:rPr>
+            <w:rFonts w:ascii="Cambria Math" w:eastAsiaTheme="minorEastAsia" w:hAnsi="Cambria Math"/>
+          </w:rPr>
+          <m:t xml:space="preserve"> </m:t>
+        </m:r>
+        <m:bar>
+          <m:barPr>
+            <m:pos m:val="top"/>
+            <m:ctrlPr>
+              <w:rPr>
+                <w:rFonts w:ascii="Cambria Math" w:eastAsiaTheme="minorEastAsia" w:hAnsi="Cambria Math"/>
+                <w:i/>
+              </w:rPr>
+            </m:ctrlPr>
+          </m:barPr>
+          <m:e>
+            <m:d>
+              <m:dPr>
+                <m:begChr m:val="{"/>
+                <m:endChr m:val="}"/>
+                <m:ctrlPr>
+                  <w:rPr>
+                    <w:rFonts w:ascii="Cambria Math" w:eastAsiaTheme="minorEastAsia" w:hAnsi="Cambria Math"/>
+                    <w:i/>
+                  </w:rPr>
+                </m:ctrlPr>
+              </m:dPr>
+              <m:e>
+                <m:r>
+                  <w:rPr>
+                    <w:rFonts w:ascii="Cambria Math" w:eastAsiaTheme="minorEastAsia" w:hAnsi="Cambria Math"/>
+                  </w:rPr>
+                  <m:t>x</m:t>
+                </m:r>
+              </m:e>
+            </m:d>
+          </m:e>
+        </m:bar>
+      </m:oMath>
       <w:r>
         <w:rPr>
           <w:rFonts w:eastAsiaTheme="minorEastAsia"/>
         </w:rPr>
+        <w:t xml:space="preserve"> and </w:t>
+      </w:r>
+      <m:oMath>
+        <m:bar>
+          <m:barPr>
+            <m:pos m:val="top"/>
+            <m:ctrlPr>
+              <w:rPr>
+                <w:rFonts w:ascii="Cambria Math" w:eastAsiaTheme="minorEastAsia" w:hAnsi="Cambria Math"/>
+                <w:i/>
+              </w:rPr>
+            </m:ctrlPr>
+          </m:barPr>
+          <m:e>
+            <m:d>
+              <m:dPr>
+                <m:begChr m:val="{"/>
+                <m:endChr m:val="}"/>
+                <m:ctrlPr>
+                  <w:rPr>
+                    <w:rFonts w:ascii="Cambria Math" w:eastAsiaTheme="minorEastAsia" w:hAnsi="Cambria Math"/>
+                    <w:i/>
+                  </w:rPr>
+                </m:ctrlPr>
+              </m:dPr>
+              <m:e>
+                <m:r>
+                  <w:rPr>
+                    <w:rFonts w:ascii="Cambria Math" w:eastAsiaTheme="minorEastAsia" w:hAnsi="Cambria Math"/>
+                  </w:rPr>
+                  <m:t>y</m:t>
+                </m:r>
+              </m:e>
+            </m:d>
+          </m:e>
+        </m:bar>
+      </m:oMath>
+      <w:r>
+        <w:rPr>
+          <w:rFonts w:eastAsiaTheme="minorEastAsia"/>
+        </w:rPr>
+        <w:t xml:space="preserve"> are the means of their respective datasets.</w:t>
+      </w:r>
+    </w:p>
+    <w:p>
+      <w:pPr>
+        <w:numPr>
+          <w:ilvl w:val="0"/>
+          <w:numId w:val="5"/>
+        </w:numPr>
+        <w:rPr>
+          <w:rFonts w:eastAsiaTheme="minorEastAsia"/>
+        </w:rPr>
+      </w:pPr>
+      <w:r>
+        <w:rPr>
+          <w:rFonts w:eastAsiaTheme="minorEastAsia"/>
+        </w:rPr>
         <w:t>The summation is over all data points.</w:t>
       </w:r>
     </w:p>
     <w:p>
       <w:r>
-        <w:t>Pearson correlation was also calculated on the combined array described above.</w:t>
+        <w:t>Pearson correlation was also calculated on the combined array described above</w:t>
+      </w:r>
+      <w:r>
+        <w:t>, consisting of about 32000 datapoints.</w:t>
       </w:r>
     </w:p>
     <w:p>
@@ -4003,6 +3482,9 @@
     </w:p>
     <w:p>
       <w:r>
+        <w:rPr>
+          <w:noProof/>
+        </w:rPr>
         <w:lastRenderedPageBreak/>
         <w:drawing>
           <wp:inline distT="0" distB="0" distL="0" distR="0" wp14:anchorId="057A8534" wp14:editId="26B6E824">
@@ -4022,7 +3504,7 @@
                     </pic:cNvPicPr>
                   </pic:nvPicPr>
                   <pic:blipFill>
-                    <a:blip r:embed="rId25">
+                    <a:blip r:embed="rId16">
                       <a:extLst>
                         <a:ext uri="{28A0092B-C50C-407E-A947-70E740481C1C}">
                           <a14:useLocalDpi xmlns:a14="http://schemas.microsoft.com/office/drawing/2010/main" val="0"/>
@@ -4268,19 +3750,7 @@
             <w:rPr>
               <w:rFonts w:ascii="Cambria Math" w:hAnsi="Cambria Math"/>
             </w:rPr>
-            <m:t xml:space="preserve">+ </m:t>
-          </m:r>
-          <m:r>
-            <w:rPr>
-              <w:rFonts w:ascii="Cambria Math" w:hAnsi="Cambria Math"/>
-            </w:rPr>
-            <m:t>…</m:t>
-          </m:r>
-          <m:r>
-            <w:rPr>
-              <w:rFonts w:ascii="Cambria Math" w:hAnsi="Cambria Math"/>
-            </w:rPr>
-            <m:t xml:space="preserve">+ </m:t>
+            <m:t xml:space="preserve">+ …+ </m:t>
           </m:r>
           <m:sSub>
             <m:sSubPr>
@@ -4338,13 +3808,7 @@
             <w:rPr>
               <w:rFonts w:ascii="Cambria Math" w:hAnsi="Cambria Math"/>
             </w:rPr>
-            <m:t>+</m:t>
-          </m:r>
-          <m:r>
-            <w:rPr>
-              <w:rFonts w:ascii="Cambria Math" w:hAnsi="Cambria Math"/>
-            </w:rPr>
-            <m:t>ϵ</m:t>
+            <m:t>+ϵ</m:t>
           </m:r>
         </m:oMath>
       </m:oMathPara>
@@ -4387,19 +3851,7 @@
     </w:p>
     <w:p>
       <w:r>
-        <w:t>O3 = 0.0562</w:t>
-      </w:r>
-      <w:r>
-        <w:t xml:space="preserve"> </w:t>
-      </w:r>
-      <w:r>
-        <w:t>NDVI + -0.085</w:t>
-      </w:r>
-      <w:r>
-        <w:t>2</w:t>
-      </w:r>
-      <w:r>
-        <w:t xml:space="preserve"> NLST + -0.1459 NTL</w:t>
+        <w:t>O3 = 0.0562 NDVI + -0.0852 NLST + -0.1459 NTL</w:t>
       </w:r>
     </w:p>
     <w:p>
@@ -4409,13 +3861,7 @@
     </w:p>
     <w:p>
       <w:r>
-        <w:t>CO = -0.3974 NDVI + 0.2693 NLST + 0.3056</w:t>
-      </w:r>
-      <w:r>
-        <w:t xml:space="preserve"> </w:t>
-      </w:r>
-      <w:r>
-        <w:t>NTL</w:t>
+        <w:t>CO = -0.3974 NDVI + 0.2693 NLST + 0.3056 NTL</w:t>
       </w:r>
     </w:p>
     <w:p>
@@ -4444,43 +3890,710 @@
     <w:p/>
     <w:p/>
     <w:p/>
-    <w:p>
-      <w:pPr>
-        <w:pStyle w:val="Heading2"/>
+    <w:p/>
+    <w:p/>
+    <w:p/>
+    <w:p/>
+    <w:p/>
+    <w:p/>
+    <w:p/>
+    <w:p/>
+    <w:p/>
+    <w:p/>
+    <w:p/>
+    <w:p/>
+    <w:p/>
+    <w:p/>
+    <w:p/>
+    <w:p/>
+    <w:p/>
+    <w:p/>
+    <w:p/>
+    <w:p/>
+    <w:p/>
+    <w:p/>
+    <w:p/>
+    <w:p/>
+    <w:p/>
+    <w:p/>
+    <w:p/>
+    <w:p>
+      <w:pPr>
+        <w:pStyle w:val="Heading1"/>
+        <w:jc w:val="center"/>
+      </w:pPr>
+    </w:p>
+    <w:p>
+      <w:pPr>
+        <w:pStyle w:val="Heading1"/>
+        <w:jc w:val="center"/>
+      </w:pPr>
+      <w:r>
+        <w:t>C</w:t>
+      </w:r>
+      <w:r>
+        <w:rPr>
+          <w:rStyle w:val="Heading1Char"/>
+        </w:rPr>
+        <w:t>itations</w:t>
+      </w:r>
+    </w:p>
+    <w:p>
+      <w:pPr>
+        <w:pStyle w:val="ListParagraph"/>
+        <w:numPr>
+          <w:ilvl w:val="0"/>
+          <w:numId w:val="6"/>
+        </w:numPr>
+      </w:pPr>
+      <w:r>
+        <w:t xml:space="preserve">S. Simu et al., "Air Pollution Prediction using Machine Learning," 2020 IEEE Bombay Section Signature Conference (IBSSC), Mumbai, India, 2020, pp. 231-236. </w:t>
+      </w:r>
+      <w:proofErr w:type="spellStart"/>
+      <w:r>
+        <w:t>doi</w:t>
+      </w:r>
+      <w:proofErr w:type="spellEnd"/>
+      <w:r>
+        <w:t>: 10.1109/IBSSC51096.2020.9332184.</w:t>
+      </w:r>
+    </w:p>
+    <w:p>
+      <w:pPr>
+        <w:pStyle w:val="ListParagraph"/>
+        <w:numPr>
+          <w:ilvl w:val="0"/>
+          <w:numId w:val="6"/>
+        </w:numPr>
+      </w:pPr>
+      <w:r>
+        <w:t xml:space="preserve">H. Maleki, A. </w:t>
+      </w:r>
+      <w:proofErr w:type="spellStart"/>
+      <w:r>
+        <w:t>Sorooshian</w:t>
+      </w:r>
+      <w:proofErr w:type="spellEnd"/>
+      <w:r>
+        <w:t xml:space="preserve">, G. Goudarzi, et al., "Air pollution prediction by using an artificial neural network model," Clean Techn. Environ. Policy, vol. 21, pp. 1341–1352, 2019. </w:t>
+      </w:r>
+      <w:proofErr w:type="spellStart"/>
+      <w:r>
+        <w:t>doi</w:t>
+      </w:r>
+      <w:proofErr w:type="spellEnd"/>
+      <w:r>
+        <w:t xml:space="preserve">: </w:t>
+      </w:r>
+      <w:hyperlink r:id="rId17" w:tgtFrame="_new" w:history="1">
+        <w:r>
+          <w:rPr>
+            <w:rStyle w:val="Hyperlink"/>
+          </w:rPr>
+          <w:t>https://doi.org/10.1007/s10098-019-01709-w</w:t>
+        </w:r>
+      </w:hyperlink>
+      <w:r>
+        <w:t>.</w:t>
+      </w:r>
+    </w:p>
+    <w:p>
+      <w:pPr>
+        <w:pStyle w:val="ListParagraph"/>
+        <w:numPr>
+          <w:ilvl w:val="0"/>
+          <w:numId w:val="6"/>
+        </w:numPr>
+      </w:pPr>
+      <w:r>
+        <w:t xml:space="preserve">D. Seng, Q. Zhang, X. Zhang, G. Chen, and X. Chen, "Spatiotemporal prediction of air quality based on LSTM neural network," Alexandria Engineering Journal, vol. 60, no. 2, pp. 2021-2032, 2021. </w:t>
+      </w:r>
+      <w:proofErr w:type="spellStart"/>
+      <w:r>
+        <w:t>doi</w:t>
+      </w:r>
+      <w:proofErr w:type="spellEnd"/>
+      <w:r>
+        <w:t xml:space="preserve">: </w:t>
+      </w:r>
+      <w:hyperlink r:id="rId18" w:tgtFrame="_new" w:history="1">
+        <w:r>
+          <w:rPr>
+            <w:rStyle w:val="Hyperlink"/>
+          </w:rPr>
+          <w:t>https://doi.org/10.1016/j.aej.2020.12.009</w:t>
+        </w:r>
+      </w:hyperlink>
+      <w:r>
+        <w:t>.</w:t>
+      </w:r>
+    </w:p>
+    <w:p>
+      <w:pPr>
+        <w:pStyle w:val="ListParagraph"/>
+        <w:numPr>
+          <w:ilvl w:val="0"/>
+          <w:numId w:val="6"/>
+        </w:numPr>
+      </w:pPr>
+      <w:r>
+        <w:t xml:space="preserve">D. Qin, J. Yu, G. Zou, R. Yong, Q. Zhao, and B. Zhang, "A Novel Combined Prediction Scheme Based on CNN and LSTM for Urban PM2.5 Concentration," IEEE Access, vol. 7, pp. 20050-20059, 2019. </w:t>
+      </w:r>
+      <w:proofErr w:type="spellStart"/>
+      <w:r>
+        <w:t>doi</w:t>
+      </w:r>
+      <w:proofErr w:type="spellEnd"/>
+      <w:r>
+        <w:t>: 10.1109/ACCESS.2019.2897028.</w:t>
+      </w:r>
+    </w:p>
+    <w:p>
+      <w:pPr>
+        <w:pStyle w:val="ListParagraph"/>
+        <w:numPr>
+          <w:ilvl w:val="0"/>
+          <w:numId w:val="6"/>
+        </w:numPr>
+      </w:pPr>
+      <w:r>
+        <w:t xml:space="preserve">K. Greff, R. K. Srivastava, J. </w:t>
+      </w:r>
+      <w:proofErr w:type="spellStart"/>
+      <w:r>
+        <w:t>Koutník</w:t>
+      </w:r>
+      <w:proofErr w:type="spellEnd"/>
+      <w:r>
+        <w:t xml:space="preserve">, B. R. </w:t>
+      </w:r>
+      <w:proofErr w:type="spellStart"/>
+      <w:r>
+        <w:t>Steunebrink</w:t>
+      </w:r>
+      <w:proofErr w:type="spellEnd"/>
+      <w:r>
+        <w:t xml:space="preserve">, and J. </w:t>
+      </w:r>
+      <w:proofErr w:type="spellStart"/>
+      <w:r>
+        <w:t>Schmidhuber</w:t>
+      </w:r>
+      <w:proofErr w:type="spellEnd"/>
+      <w:r>
+        <w:t xml:space="preserve">, "LSTM: A Search Space Odyssey," IEEE Transactions on Neural Networks and Learning Systems, vol. 28, no. 10, pp. 2222-2232, Oct. 2017. </w:t>
+      </w:r>
+      <w:proofErr w:type="spellStart"/>
+      <w:r>
+        <w:t>doi</w:t>
+      </w:r>
+      <w:proofErr w:type="spellEnd"/>
+      <w:r>
+        <w:t>: 10.1109/TNNLS.2016.2582924.</w:t>
+      </w:r>
+    </w:p>
+    <w:p>
+      <w:pPr>
+        <w:pStyle w:val="ListParagraph"/>
+        <w:numPr>
+          <w:ilvl w:val="0"/>
+          <w:numId w:val="6"/>
+        </w:numPr>
+      </w:pPr>
+      <w:r>
+        <w:t xml:space="preserve">F. </w:t>
+      </w:r>
+      <w:proofErr w:type="spellStart"/>
+      <w:r>
+        <w:t>Terroso</w:t>
+      </w:r>
+      <w:proofErr w:type="spellEnd"/>
+      <w:r>
+        <w:t xml:space="preserve">-Saenz, J. Morales-García, and A. Muñoz, "Nationwide Air Pollution Forecasting with Heterogeneous Graph Neural Networks," ACM Trans. </w:t>
+      </w:r>
+      <w:proofErr w:type="spellStart"/>
+      <w:r>
+        <w:t>Intell</w:t>
+      </w:r>
+      <w:proofErr w:type="spellEnd"/>
+      <w:r>
+        <w:t xml:space="preserve">. Syst. Technol., vol. 15, no. 1, Art. 18, pp. 1-19, Feb. 2024. </w:t>
+      </w:r>
+      <w:proofErr w:type="spellStart"/>
+      <w:r>
+        <w:t>doi</w:t>
+      </w:r>
+      <w:proofErr w:type="spellEnd"/>
+      <w:r>
+        <w:t xml:space="preserve">: </w:t>
+      </w:r>
+      <w:hyperlink r:id="rId19" w:tgtFrame="_new" w:history="1">
+        <w:r>
+          <w:rPr>
+            <w:rStyle w:val="Hyperlink"/>
+          </w:rPr>
+          <w:t>https://doi.org/10.1145/3637492</w:t>
+        </w:r>
+      </w:hyperlink>
+      <w:r>
+        <w:t>.</w:t>
+      </w:r>
+    </w:p>
+    <w:p>
+      <w:pPr>
+        <w:pStyle w:val="ListParagraph"/>
+        <w:numPr>
+          <w:ilvl w:val="0"/>
+          <w:numId w:val="6"/>
+        </w:numPr>
+      </w:pPr>
+      <w:r>
+        <w:t>A</w:t>
+      </w:r>
+      <w:r>
+        <w:t xml:space="preserve">. Dun, Y. Yang, and F. Lei, "Dynamic graph convolution neural network based on spatial-temporal correlation for air quality prediction," Ecological Informatics, vol. 70, p. 101736, 2022. </w:t>
+      </w:r>
+      <w:proofErr w:type="spellStart"/>
+      <w:r>
+        <w:t>doi</w:t>
+      </w:r>
+      <w:proofErr w:type="spellEnd"/>
+      <w:r>
+        <w:t xml:space="preserve">: </w:t>
+      </w:r>
+      <w:hyperlink r:id="rId20" w:tgtFrame="_new" w:history="1">
+        <w:r>
+          <w:rPr>
+            <w:rStyle w:val="Hyperlink"/>
+          </w:rPr>
+          <w:t>https://doi.org/10.1016/j.ecoinf.2022.101736</w:t>
+        </w:r>
+      </w:hyperlink>
+      <w:r>
+        <w:t>.</w:t>
+      </w:r>
+    </w:p>
+    <w:p>
+      <w:pPr>
+        <w:pStyle w:val="ListParagraph"/>
+        <w:numPr>
+          <w:ilvl w:val="0"/>
+          <w:numId w:val="6"/>
+        </w:numPr>
+      </w:pPr>
+      <w:r>
+        <w:t xml:space="preserve">S. Wang, S. Gao, S. Li, and K. Feng, "Strategizing the relation between urbanization and air pollution: Empirical evidence from global countries," Journal of Cleaner Production, vol. 243, p. 118615, 2020. [Online]. Available: </w:t>
+      </w:r>
+      <w:hyperlink r:id="rId21" w:tgtFrame="_new" w:history="1">
+        <w:r>
+          <w:rPr>
+            <w:rStyle w:val="Hyperlink"/>
+          </w:rPr>
+          <w:t>https://doi.org/10.1016/j.jclepro.2019.118615</w:t>
+        </w:r>
+      </w:hyperlink>
+      <w:r>
+        <w:t>.</w:t>
+      </w:r>
+    </w:p>
+    <w:p>
+      <w:pPr>
+        <w:pStyle w:val="ListParagraph"/>
+        <w:numPr>
+          <w:ilvl w:val="0"/>
+          <w:numId w:val="6"/>
+        </w:numPr>
+      </w:pPr>
+      <w:r>
+        <w:t xml:space="preserve">S. Wang, X. Liu, X. Yang, B. Zou, and J. Wang, "Spatial variations of PM2.5 in Chinese cities for the joint impacts of human activities and natural conditions: A global and local regression perspective," Journal of Cleaner Production, vol. 203, pp. 143-152, 2018. </w:t>
+      </w:r>
+      <w:proofErr w:type="spellStart"/>
+      <w:r>
+        <w:t>doi</w:t>
+      </w:r>
+      <w:proofErr w:type="spellEnd"/>
+      <w:r>
+        <w:t xml:space="preserve">: </w:t>
+      </w:r>
+      <w:hyperlink r:id="rId22" w:tgtFrame="_new" w:history="1">
+        <w:r>
+          <w:rPr>
+            <w:rStyle w:val="Hyperlink"/>
+          </w:rPr>
+          <w:t>https://doi.org/10.1016/j.jclepro.2018.08.249</w:t>
+        </w:r>
+      </w:hyperlink>
+      <w:r>
+        <w:t>.</w:t>
+      </w:r>
+    </w:p>
+    <w:p>
+      <w:pPr>
+        <w:pStyle w:val="ListParagraph"/>
+        <w:numPr>
+          <w:ilvl w:val="0"/>
+          <w:numId w:val="6"/>
+        </w:numPr>
+      </w:pPr>
+      <w:r>
+        <w:t xml:space="preserve">M. A. Hassaan, S. M. Abdallah, E. S. A. Shalaby et al., "Assessing vulnerability of densely populated areas to air pollution using Sentinel-5P imageries: a case study of the Nile Delta, Egypt," Sci. Rep., vol. 13, p. 17406, 2023. </w:t>
+      </w:r>
+      <w:proofErr w:type="spellStart"/>
+      <w:r>
+        <w:t>doi</w:t>
+      </w:r>
+      <w:proofErr w:type="spellEnd"/>
+      <w:r>
+        <w:t xml:space="preserve">: </w:t>
+      </w:r>
+      <w:hyperlink r:id="rId23" w:tgtFrame="_new" w:history="1">
+        <w:r>
+          <w:rPr>
+            <w:rStyle w:val="Hyperlink"/>
+          </w:rPr>
+          <w:t>https://doi.org/10.1038/s41598-023-44186-4</w:t>
+        </w:r>
+      </w:hyperlink>
+      <w:r>
+        <w:t>.</w:t>
+      </w:r>
+    </w:p>
+    <w:p>
+      <w:pPr>
+        <w:pStyle w:val="ListParagraph"/>
+        <w:numPr>
+          <w:ilvl w:val="0"/>
+          <w:numId w:val="6"/>
+        </w:numPr>
+      </w:pPr>
+      <w:r>
+        <w:t>A</w:t>
+      </w:r>
+      <w:r>
+        <w:t xml:space="preserve">. </w:t>
+      </w:r>
+      <w:proofErr w:type="spellStart"/>
+      <w:r>
+        <w:t>Gadakh</w:t>
+      </w:r>
+      <w:proofErr w:type="spellEnd"/>
+      <w:r>
+        <w:t xml:space="preserve">, P. Shah, and C. Patel, "Characterising the pollution concentration in highly urbanized area: An application of remote sensing," Int. Arch. </w:t>
+      </w:r>
+      <w:proofErr w:type="spellStart"/>
+      <w:r>
+        <w:t>Photogramm</w:t>
+      </w:r>
+      <w:proofErr w:type="spellEnd"/>
+      <w:r>
+        <w:t xml:space="preserve">. Remote Sens. Spatial Inf. Sci., vol. XLVIII-4/W5-2022, pp. 45–52, 2022. </w:t>
+      </w:r>
+      <w:proofErr w:type="spellStart"/>
+      <w:r>
+        <w:t>doi</w:t>
+      </w:r>
+      <w:proofErr w:type="spellEnd"/>
+      <w:r>
+        <w:t xml:space="preserve">: </w:t>
+      </w:r>
+      <w:hyperlink r:id="rId24" w:tgtFrame="_new" w:history="1">
+        <w:r>
+          <w:rPr>
+            <w:rStyle w:val="Hyperlink"/>
+          </w:rPr>
+          <w:t>https://doi.org/10.5194/isprs-archives-XLVIII-4-W5-2022-45-2022</w:t>
+        </w:r>
+      </w:hyperlink>
+      <w:r>
+        <w:t>.</w:t>
+      </w:r>
+    </w:p>
+    <w:p>
+      <w:pPr>
+        <w:pStyle w:val="ListParagraph"/>
+        <w:numPr>
+          <w:ilvl w:val="0"/>
+          <w:numId w:val="6"/>
+        </w:numPr>
+      </w:pPr>
+      <w:r>
+        <w:t xml:space="preserve">V. </w:t>
+      </w:r>
+      <w:proofErr w:type="spellStart"/>
+      <w:r>
+        <w:t>Safarianzengir</w:t>
+      </w:r>
+      <w:proofErr w:type="spellEnd"/>
+      <w:r>
+        <w:t xml:space="preserve">, B. Sobhani, M. H. Yazdani et al., "Monitoring, analysis and spatial and temporal zoning of air pollution (carbon monoxide) using Sentinel-5 satellite data for health management in Iran, located in the Middle East," Air Qual. Atmos. Health, vol. 13, pp. 709–719, 2020. </w:t>
+      </w:r>
+      <w:proofErr w:type="spellStart"/>
+      <w:r>
+        <w:t>doi</w:t>
+      </w:r>
+      <w:proofErr w:type="spellEnd"/>
+      <w:r>
+        <w:t xml:space="preserve">: </w:t>
+      </w:r>
+      <w:hyperlink r:id="rId25" w:tgtFrame="_new" w:history="1">
+        <w:r>
+          <w:rPr>
+            <w:rStyle w:val="Hyperlink"/>
+          </w:rPr>
+          <w:t>https://doi.org/10.1007/s11869-020-00827-5</w:t>
+        </w:r>
+      </w:hyperlink>
+      <w:r>
+        <w:t>.</w:t>
+      </w:r>
+    </w:p>
+    <w:p>
+      <w:pPr>
+        <w:pStyle w:val="ListParagraph"/>
+        <w:numPr>
+          <w:ilvl w:val="0"/>
+          <w:numId w:val="6"/>
+        </w:numPr>
+      </w:pPr>
+      <w:r>
+        <w:t xml:space="preserve">G. Kaplan and Z. Yigit </w:t>
+      </w:r>
+      <w:proofErr w:type="spellStart"/>
+      <w:r>
+        <w:t>Avdan</w:t>
+      </w:r>
+      <w:proofErr w:type="spellEnd"/>
+      <w:r>
+        <w:t xml:space="preserve">, "Space-borne air pollution observation from Sentinel-5p </w:t>
+      </w:r>
+      <w:proofErr w:type="spellStart"/>
+      <w:r>
+        <w:t>Tropomi</w:t>
+      </w:r>
+      <w:proofErr w:type="spellEnd"/>
+      <w:r>
+        <w:t xml:space="preserve">: relationship between pollutants, geographical and demographic data," IJEG, vol. 5, no. 3, pp. 130–137, 2020. </w:t>
+      </w:r>
+      <w:proofErr w:type="spellStart"/>
+      <w:r>
+        <w:t>doi</w:t>
+      </w:r>
+      <w:proofErr w:type="spellEnd"/>
+      <w:r>
+        <w:t>: 10.26833/ijeg.644089.</w:t>
+      </w:r>
+    </w:p>
+    <w:p>
+      <w:pPr>
+        <w:pStyle w:val="ListParagraph"/>
+        <w:numPr>
+          <w:ilvl w:val="0"/>
+          <w:numId w:val="6"/>
+        </w:numPr>
       </w:pPr>
       <w:r>
         <w:lastRenderedPageBreak/>
-        <w:t>Cross Correlation</w:t>
-      </w:r>
-    </w:p>
-    <w:p/>
-    <w:p>
-      <w:r>
-        <w:t>Cross-correlation is a statistical method used to measure the similarity or relationship between two time series or signals as one is shifted relative to the other. It quantifies how much one series correlates with another at different time lags, helping to identify any time delays between the two signals.</w:t>
-      </w:r>
-    </w:p>
-    <w:p>
-      <w:r>
-        <w:t xml:space="preserve">Cross correlation was also calculated on the same </w:t>
+        <w:t xml:space="preserve">M. </w:t>
       </w:r>
       <w:proofErr w:type="spellStart"/>
       <w:r>
-        <w:t>spatio</w:t>
+        <w:t>Khirwar</w:t>
       </w:r>
       <w:proofErr w:type="spellEnd"/>
       <w:r>
-        <w:t>-temporal average dataset described above.</w:t>
+        <w:t xml:space="preserve"> and A. Narang, "</w:t>
+      </w:r>
+      <w:proofErr w:type="spellStart"/>
+      <w:r>
+        <w:t>GeoFormer</w:t>
+      </w:r>
+      <w:proofErr w:type="spellEnd"/>
+      <w:r>
+        <w:t xml:space="preserve">: A vision and sequence transformer-based approach for greenhouse gas monitoring," </w:t>
+      </w:r>
+      <w:proofErr w:type="spellStart"/>
+      <w:r>
+        <w:t>arXiv</w:t>
+      </w:r>
+      <w:proofErr w:type="spellEnd"/>
+      <w:r>
+        <w:t xml:space="preserve">, vol. abs/2402.07164, 2024. [Online]. Available: </w:t>
+      </w:r>
+      <w:hyperlink r:id="rId26" w:tgtFrame="_new" w:history="1">
+        <w:r>
+          <w:rPr>
+            <w:rStyle w:val="Hyperlink"/>
+          </w:rPr>
+          <w:t>https://arxiv.org/abs/2402.07164</w:t>
+        </w:r>
+      </w:hyperlink>
+      <w:r>
+        <w:t>.</w:t>
+      </w:r>
+    </w:p>
+    <w:p>
+      <w:pPr>
+        <w:pStyle w:val="ListParagraph"/>
+        <w:numPr>
+          <w:ilvl w:val="0"/>
+          <w:numId w:val="6"/>
+        </w:numPr>
+      </w:pPr>
+      <w:r>
+        <w:t xml:space="preserve">L. Duan, Z. Jiang, and D. Carlson, "Augmenting Ground-Level PM2.5 Prediction via Kriging-Based Pseudo-Label Generation," </w:t>
+      </w:r>
+      <w:proofErr w:type="spellStart"/>
+      <w:r>
+        <w:t>arXiv</w:t>
+      </w:r>
+      <w:proofErr w:type="spellEnd"/>
+      <w:r>
+        <w:t xml:space="preserve"> preprint arXiv:2401.08061, 2024.</w:t>
+      </w:r>
+    </w:p>
+    <w:p>
+      <w:pPr>
+        <w:pStyle w:val="ListParagraph"/>
+        <w:numPr>
+          <w:ilvl w:val="0"/>
+          <w:numId w:val="6"/>
+        </w:numPr>
+      </w:pPr>
+      <w:r>
+        <w:t xml:space="preserve">Y. Wang, J. Wang, M. Zhang, and L. Shi, "Spatial Correlation Analysis of Energy Consumption and Air Pollution in Beijing-Tianjin-Hebei Region," Energy Procedia, vol. 158, pp. 4280-4285, 2019. </w:t>
+      </w:r>
+      <w:proofErr w:type="spellStart"/>
+      <w:r>
+        <w:t>doi</w:t>
+      </w:r>
+      <w:proofErr w:type="spellEnd"/>
+      <w:r>
+        <w:t xml:space="preserve">: </w:t>
+      </w:r>
+      <w:hyperlink r:id="rId27" w:tgtFrame="_new" w:history="1">
+        <w:r>
+          <w:rPr>
+            <w:rStyle w:val="Hyperlink"/>
+          </w:rPr>
+          <w:t>https://doi.org/10.1016/j.egypro.2019.01.797</w:t>
+        </w:r>
+      </w:hyperlink>
+      <w:r>
+        <w:t>.</w:t>
+      </w:r>
+    </w:p>
+    <w:p>
+      <w:pPr>
+        <w:pStyle w:val="ListParagraph"/>
+        <w:numPr>
+          <w:ilvl w:val="0"/>
+          <w:numId w:val="6"/>
+        </w:numPr>
+      </w:pPr>
+      <w:r>
+        <w:t xml:space="preserve">D. de A. dos Santos, T. R. Lopes, F. M. </w:t>
+      </w:r>
+      <w:proofErr w:type="spellStart"/>
+      <w:r>
+        <w:t>Damaceno</w:t>
+      </w:r>
+      <w:proofErr w:type="spellEnd"/>
+      <w:r>
+        <w:t xml:space="preserve">, and S. N. Duarte, "Evaluation of deforestation, climate change and CO2 emissions in the Amazon biome using the Moran Index," Journal of South American Earth Sciences, vol. 143, p. 105010, 2024. </w:t>
+      </w:r>
+      <w:proofErr w:type="spellStart"/>
+      <w:r>
+        <w:t>doi</w:t>
+      </w:r>
+      <w:proofErr w:type="spellEnd"/>
+      <w:r>
+        <w:t xml:space="preserve">: </w:t>
+      </w:r>
+      <w:hyperlink r:id="rId28" w:tgtFrame="_new" w:history="1">
+        <w:r>
+          <w:rPr>
+            <w:rStyle w:val="Hyperlink"/>
+          </w:rPr>
+          <w:t>https://doi.org/10.1016/j.jsames.2024.105010</w:t>
+        </w:r>
+      </w:hyperlink>
+      <w:r>
+        <w:t>.</w:t>
+      </w:r>
+    </w:p>
+    <w:p>
+      <w:pPr>
+        <w:pStyle w:val="ListParagraph"/>
+        <w:numPr>
+          <w:ilvl w:val="0"/>
+          <w:numId w:val="6"/>
+        </w:numPr>
+      </w:pPr>
+      <w:r>
+        <w:t xml:space="preserve">R. Bhushan, S. Hooda, H. </w:t>
+      </w:r>
+      <w:proofErr w:type="spellStart"/>
+      <w:r>
+        <w:t>Vidhani</w:t>
+      </w:r>
+      <w:proofErr w:type="spellEnd"/>
+      <w:r>
+        <w:t xml:space="preserve">, M. Gupta, L. Suresh, and T. Clune, "Supervised Model for Peri-Urban Area Demarcation in Hyderabad, India," IEEE Geoscience and Remote Sensing Letters, 2024. </w:t>
+      </w:r>
+      <w:proofErr w:type="spellStart"/>
+      <w:r>
+        <w:t>doi</w:t>
+      </w:r>
+      <w:proofErr w:type="spellEnd"/>
+      <w:r>
+        <w:t>: 10.1109/LGRS.2024.3359632.</w:t>
+      </w:r>
+    </w:p>
+    <w:p>
+      <w:pPr>
+        <w:pStyle w:val="ListParagraph"/>
+        <w:numPr>
+          <w:ilvl w:val="0"/>
+          <w:numId w:val="6"/>
+        </w:numPr>
+      </w:pPr>
+      <w:r>
+        <w:t>"Copernicus Sentinel-5P," *European Space Agency*. [Online]. Available: https://sentinels.copernicus.eu/web/sentinel/copernicus/sentinel-5p. [Accessed: Sep. 29, 2024].</w:t>
+      </w:r>
+    </w:p>
+    <w:p>
+      <w:pPr>
+        <w:pStyle w:val="ListParagraph"/>
+        <w:numPr>
+          <w:ilvl w:val="0"/>
+          <w:numId w:val="6"/>
+        </w:numPr>
+      </w:pPr>
+      <w:r>
+        <w:t>"MOD13 - Vegetation Indices," *NASA MODIS*. [Online]. Available: https://modis.gsfc.nasa.gov/data/dataprod/mod13.php. [Accessed: Sep. 29, 2024].</w:t>
+      </w:r>
+    </w:p>
+    <w:p>
+      <w:pPr>
+        <w:pStyle w:val="ListParagraph"/>
+        <w:numPr>
+          <w:ilvl w:val="0"/>
+          <w:numId w:val="6"/>
+        </w:numPr>
+      </w:pPr>
+      <w:r>
+        <w:t>"MOD11 - Land Surface Temperature and Emissivity," *NASA MODIS*. [Online]. Available: https://modis.gsfc.nasa.gov/data/dataprod/mod11.php. [Accessed: Sep. 29, 2024].</w:t>
       </w:r>
     </w:p>
     <w:p/>
     <w:p/>
     <w:sectPr>
-      <w:headerReference w:type="even" r:id="rId26"/>
-      <w:headerReference w:type="default" r:id="rId27"/>
-      <w:footerReference w:type="even" r:id="rId28"/>
-      <w:footerReference w:type="default" r:id="rId29"/>
-      <w:headerReference w:type="first" r:id="rId30"/>
-      <w:footerReference w:type="first" r:id="rId31"/>
+      <w:headerReference w:type="even" r:id="rId29"/>
+      <w:headerReference w:type="default" r:id="rId30"/>
+      <w:footerReference w:type="even" r:id="rId31"/>
+      <w:footerReference w:type="default" r:id="rId32"/>
+      <w:headerReference w:type="first" r:id="rId33"/>
+      <w:footerReference w:type="first" r:id="rId34"/>
       <w:pgSz w:w="11906" w:h="16838"/>
       <w:pgMar w:top="1440" w:right="1440" w:bottom="1440" w:left="1440" w:header="737" w:footer="708" w:gutter="0"/>
       <w:cols w:space="708"/>
@@ -5086,6 +5199,92 @@
     </w:lvl>
   </w:abstractNum>
   <w:abstractNum w:abstractNumId="4" w15:restartNumberingAfterBreak="0">
+    <w:nsid w:val="5C545353"/>
+    <w:multiLevelType w:val="hybridMultilevel"/>
+    <w:tmpl w:val="BD3A0A52"/>
+    <w:lvl w:ilvl="0" w:tplc="4009000F">
+      <w:start w:val="1"/>
+      <w:numFmt w:val="decimal"/>
+      <w:lvlText w:val="%1."/>
+      <w:lvlJc w:val="left"/>
+      <w:pPr>
+        <w:ind w:left="720" w:hanging="360"/>
+      </w:pPr>
+    </w:lvl>
+    <w:lvl w:ilvl="1" w:tplc="40090019" w:tentative="1">
+      <w:start w:val="1"/>
+      <w:numFmt w:val="lowerLetter"/>
+      <w:lvlText w:val="%2."/>
+      <w:lvlJc w:val="left"/>
+      <w:pPr>
+        <w:ind w:left="1440" w:hanging="360"/>
+      </w:pPr>
+    </w:lvl>
+    <w:lvl w:ilvl="2" w:tplc="4009001B" w:tentative="1">
+      <w:start w:val="1"/>
+      <w:numFmt w:val="lowerRoman"/>
+      <w:lvlText w:val="%3."/>
+      <w:lvlJc w:val="right"/>
+      <w:pPr>
+        <w:ind w:left="2160" w:hanging="180"/>
+      </w:pPr>
+    </w:lvl>
+    <w:lvl w:ilvl="3" w:tplc="4009000F" w:tentative="1">
+      <w:start w:val="1"/>
+      <w:numFmt w:val="decimal"/>
+      <w:lvlText w:val="%4."/>
+      <w:lvlJc w:val="left"/>
+      <w:pPr>
+        <w:ind w:left="2880" w:hanging="360"/>
+      </w:pPr>
+    </w:lvl>
+    <w:lvl w:ilvl="4" w:tplc="40090019" w:tentative="1">
+      <w:start w:val="1"/>
+      <w:numFmt w:val="lowerLetter"/>
+      <w:lvlText w:val="%5."/>
+      <w:lvlJc w:val="left"/>
+      <w:pPr>
+        <w:ind w:left="3600" w:hanging="360"/>
+      </w:pPr>
+    </w:lvl>
+    <w:lvl w:ilvl="5" w:tplc="4009001B" w:tentative="1">
+      <w:start w:val="1"/>
+      <w:numFmt w:val="lowerRoman"/>
+      <w:lvlText w:val="%6."/>
+      <w:lvlJc w:val="right"/>
+      <w:pPr>
+        <w:ind w:left="4320" w:hanging="180"/>
+      </w:pPr>
+    </w:lvl>
+    <w:lvl w:ilvl="6" w:tplc="4009000F" w:tentative="1">
+      <w:start w:val="1"/>
+      <w:numFmt w:val="decimal"/>
+      <w:lvlText w:val="%7."/>
+      <w:lvlJc w:val="left"/>
+      <w:pPr>
+        <w:ind w:left="5040" w:hanging="360"/>
+      </w:pPr>
+    </w:lvl>
+    <w:lvl w:ilvl="7" w:tplc="40090019" w:tentative="1">
+      <w:start w:val="1"/>
+      <w:numFmt w:val="lowerLetter"/>
+      <w:lvlText w:val="%8."/>
+      <w:lvlJc w:val="left"/>
+      <w:pPr>
+        <w:ind w:left="5760" w:hanging="360"/>
+      </w:pPr>
+    </w:lvl>
+    <w:lvl w:ilvl="8" w:tplc="4009001B" w:tentative="1">
+      <w:start w:val="1"/>
+      <w:numFmt w:val="lowerRoman"/>
+      <w:lvlText w:val="%9."/>
+      <w:lvlJc w:val="right"/>
+      <w:pPr>
+        <w:ind w:left="6480" w:hanging="180"/>
+      </w:pPr>
+    </w:lvl>
+  </w:abstractNum>
+  <w:abstractNum w:abstractNumId="5" w15:restartNumberingAfterBreak="0">
     <w:nsid w:val="6C694B47"/>
     <w:multiLevelType w:val="multilevel"/>
     <w:tmpl w:val="5E08CB4E"/>
@@ -5244,10 +5443,13 @@
     <w:abstractNumId w:val="3"/>
   </w:num>
   <w:num w:numId="4" w16cid:durableId="158888053">
-    <w:abstractNumId w:val="4"/>
+    <w:abstractNumId w:val="5"/>
   </w:num>
   <w:num w:numId="5" w16cid:durableId="1757751493">
     <w:abstractNumId w:val="1"/>
+  </w:num>
+  <w:num w:numId="6" w16cid:durableId="103160381">
+    <w:abstractNumId w:val="4"/>
   </w:num>
 </w:numbering>
 </file>

</xml_diff>